<commit_message>
D1, D2 - Cambiamento tipo di pagamento a PayPal
</commit_message>
<xml_diff>
--- a/Analisi requisiti/Analisi dei requisiti.docx
+++ b/Analisi requisiti/Analisi dei requisiti.docx
@@ -1,6 +1,6 @@
 
 <file path=word/document.xml><?xml version="1.0" encoding="utf-8"?>
-<w:document xmlns:wpc="http://schemas.microsoft.com/office/word/2010/wordprocessingCanvas" xmlns:cx="http://schemas.microsoft.com/office/drawing/2014/chartex" xmlns:cx1="http://schemas.microsoft.com/office/drawing/2015/9/8/chartex" xmlns:cx2="http://schemas.microsoft.com/office/drawing/2015/10/21/chartex" xmlns:cx3="http://schemas.microsoft.com/office/drawing/2016/5/9/chartex" xmlns:cx4="http://schemas.microsoft.com/office/drawing/2016/5/10/chartex" xmlns:cx5="http://schemas.microsoft.com/office/drawing/2016/5/11/chartex" xmlns:cx6="http://schemas.microsoft.com/office/drawing/2016/5/12/chartex" xmlns:cx7="http://schemas.microsoft.com/office/drawing/2016/5/13/chartex" xmlns:cx8="http://schemas.microsoft.com/office/drawing/2016/5/14/chartex" xmlns:mc="http://schemas.openxmlformats.org/markup-compatibility/2006" xmlns:aink="http://schemas.microsoft.com/office/drawing/2016/ink" xmlns:am3d="http://schemas.microsoft.com/office/drawing/2017/model3d" xmlns:o="urn:schemas-microsoft-com:office:office" xmlns:oel="http://schemas.microsoft.com/office/2019/extlst" xmlns:r="http://schemas.openxmlformats.org/officeDocument/2006/relationships" xmlns:m="http://schemas.openxmlformats.org/officeDocument/2006/math" xmlns:v="urn:schemas-microsoft-com:vml" xmlns:wp14="http://schemas.microsoft.com/office/word/2010/wordprocessingDrawing" xmlns:wp="http://schemas.openxmlformats.org/drawingml/2006/wordprocessingDrawing" xmlns:w10="urn:schemas-microsoft-com:office:word" xmlns:w="http://schemas.openxmlformats.org/wordprocessingml/2006/main" xmlns:w14="http://schemas.microsoft.com/office/word/2010/wordml" xmlns:w15="http://schemas.microsoft.com/office/word/2012/wordml" xmlns:w16cex="http://schemas.microsoft.com/office/word/2018/wordml/cex" xmlns:w16cid="http://schemas.microsoft.com/office/word/2016/wordml/cid" xmlns:w16="http://schemas.microsoft.com/office/word/2018/wordml" xmlns:w16sdtdh="http://schemas.microsoft.com/office/word/2020/wordml/sdtdatahash" xmlns:w16se="http://schemas.microsoft.com/office/word/2015/wordml/symex" xmlns:wpg="http://schemas.microsoft.com/office/word/2010/wordprocessingGroup" xmlns:wpi="http://schemas.microsoft.com/office/word/2010/wordprocessingInk" xmlns:wne="http://schemas.microsoft.com/office/word/2006/wordml" xmlns:wps="http://schemas.microsoft.com/office/word/2010/wordprocessingShape" mc:Ignorable="w14 w15 w16se w16cid w16 w16cex w16sdtdh wp14">
+<w:document xmlns:wpc="http://schemas.microsoft.com/office/word/2010/wordprocessingCanvas" xmlns:cx="http://schemas.microsoft.com/office/drawing/2014/chartex" xmlns:cx1="http://schemas.microsoft.com/office/drawing/2015/9/8/chartex" xmlns:cx2="http://schemas.microsoft.com/office/drawing/2015/10/21/chartex" xmlns:cx3="http://schemas.microsoft.com/office/drawing/2016/5/9/chartex" xmlns:cx4="http://schemas.microsoft.com/office/drawing/2016/5/10/chartex" xmlns:cx5="http://schemas.microsoft.com/office/drawing/2016/5/11/chartex" xmlns:cx6="http://schemas.microsoft.com/office/drawing/2016/5/12/chartex" xmlns:cx7="http://schemas.microsoft.com/office/drawing/2016/5/13/chartex" xmlns:cx8="http://schemas.microsoft.com/office/drawing/2016/5/14/chartex" xmlns:mc="http://schemas.openxmlformats.org/markup-compatibility/2006" xmlns:aink="http://schemas.microsoft.com/office/drawing/2016/ink" xmlns:am3d="http://schemas.microsoft.com/office/drawing/2017/model3d" xmlns:o="urn:schemas-microsoft-com:office:office" xmlns:r="http://schemas.openxmlformats.org/officeDocument/2006/relationships" xmlns:m="http://schemas.openxmlformats.org/officeDocument/2006/math" xmlns:v="urn:schemas-microsoft-com:vml" xmlns:wp14="http://schemas.microsoft.com/office/word/2010/wordprocessingDrawing" xmlns:wp="http://schemas.openxmlformats.org/drawingml/2006/wordprocessingDrawing" xmlns:w10="urn:schemas-microsoft-com:office:word" xmlns:w="http://schemas.openxmlformats.org/wordprocessingml/2006/main" xmlns:w14="http://schemas.microsoft.com/office/word/2010/wordml" xmlns:w15="http://schemas.microsoft.com/office/word/2012/wordml" xmlns:w16cid="http://schemas.microsoft.com/office/word/2016/wordml/cid" xmlns:w16se="http://schemas.microsoft.com/office/word/2015/wordml/symex" xmlns:wpg="http://schemas.microsoft.com/office/word/2010/wordprocessingGroup" xmlns:wpi="http://schemas.microsoft.com/office/word/2010/wordprocessingInk" xmlns:wne="http://schemas.microsoft.com/office/word/2006/wordml" xmlns:wps="http://schemas.microsoft.com/office/word/2010/wordprocessingShape" mc:Ignorable="w14 w15 w16se w16cid wp14">
   <w:body>
     <w:p>
       <w:pPr>
@@ -285,7 +285,7 @@
           <w:sz w:val="36"/>
         </w:rPr>
       </w:pPr>
-      <w:bookmarkStart w:id="0" w:name="_Toc117513485"/>
+      <w:bookmarkStart w:id="0" w:name="_Toc117677536"/>
       <w:r>
         <w:rPr>
           <w:sz w:val="36"/>
@@ -314,8 +314,8 @@
           <w:bCs w:val="0"/>
           <w:caps w:val="0"/>
           <w:noProof/>
-          <w:sz w:val="24"/>
-          <w:szCs w:val="24"/>
+          <w:sz w:val="22"/>
+          <w:szCs w:val="22"/>
           <w:lang w:eastAsia="it-IT"/>
         </w:rPr>
       </w:pPr>
@@ -337,7 +337,7 @@
         </w:rPr>
         <w:fldChar w:fldCharType="separate"/>
       </w:r>
-      <w:hyperlink w:anchor="_Toc117513485" w:history="1">
+      <w:hyperlink w:anchor="_Toc117677536" w:history="1">
         <w:r>
           <w:rPr>
             <w:rStyle w:val="Collegamentoipertestuale"/>
@@ -364,7 +364,7 @@
             <w:noProof/>
             <w:webHidden/>
           </w:rPr>
-          <w:instrText xml:space="preserve"> PAGEREF _Toc117513485 \h </w:instrText>
+          <w:instrText xml:space="preserve"> PAGEREF _Toc117677536 \h </w:instrText>
         </w:r>
         <w:r>
           <w:rPr>
@@ -407,12 +407,12 @@
           <w:bCs w:val="0"/>
           <w:caps w:val="0"/>
           <w:noProof/>
-          <w:sz w:val="24"/>
-          <w:szCs w:val="24"/>
+          <w:sz w:val="22"/>
+          <w:szCs w:val="22"/>
           <w:lang w:eastAsia="it-IT"/>
         </w:rPr>
       </w:pPr>
-      <w:hyperlink w:anchor="_Toc117513486" w:history="1">
+      <w:hyperlink w:anchor="_Toc117677537" w:history="1">
         <w:r>
           <w:rPr>
             <w:rStyle w:val="Collegamentoipertestuale"/>
@@ -439,7 +439,7 @@
             <w:noProof/>
             <w:webHidden/>
           </w:rPr>
-          <w:instrText xml:space="preserve"> PAGEREF _Toc117513486 \h </w:instrText>
+          <w:instrText xml:space="preserve"> PAGEREF _Toc117677537 \h </w:instrText>
         </w:r>
         <w:r>
           <w:rPr>
@@ -482,12 +482,12 @@
           <w:bCs w:val="0"/>
           <w:caps w:val="0"/>
           <w:noProof/>
-          <w:sz w:val="24"/>
-          <w:szCs w:val="24"/>
+          <w:sz w:val="22"/>
+          <w:szCs w:val="22"/>
           <w:lang w:eastAsia="it-IT"/>
         </w:rPr>
       </w:pPr>
-      <w:hyperlink w:anchor="_Toc117513487" w:history="1">
+      <w:hyperlink w:anchor="_Toc117677538" w:history="1">
         <w:r>
           <w:rPr>
             <w:rStyle w:val="Collegamentoipertestuale"/>
@@ -514,7 +514,7 @@
             <w:noProof/>
             <w:webHidden/>
           </w:rPr>
-          <w:instrText xml:space="preserve"> PAGEREF _Toc117513487 \h </w:instrText>
+          <w:instrText xml:space="preserve"> PAGEREF _Toc117677538 \h </w:instrText>
         </w:r>
         <w:r>
           <w:rPr>
@@ -557,12 +557,12 @@
           <w:bCs w:val="0"/>
           <w:caps w:val="0"/>
           <w:noProof/>
-          <w:sz w:val="24"/>
-          <w:szCs w:val="24"/>
+          <w:sz w:val="22"/>
+          <w:szCs w:val="22"/>
           <w:lang w:eastAsia="it-IT"/>
         </w:rPr>
       </w:pPr>
-      <w:hyperlink w:anchor="_Toc117513488" w:history="1">
+      <w:hyperlink w:anchor="_Toc117677539" w:history="1">
         <w:r>
           <w:rPr>
             <w:rStyle w:val="Collegamentoipertestuale"/>
@@ -589,7 +589,7 @@
             <w:noProof/>
             <w:webHidden/>
           </w:rPr>
-          <w:instrText xml:space="preserve"> PAGEREF _Toc117513488 \h </w:instrText>
+          <w:instrText xml:space="preserve"> PAGEREF _Toc117677539 \h </w:instrText>
         </w:r>
         <w:r>
           <w:rPr>
@@ -631,12 +631,12 @@
           <w:rFonts w:eastAsiaTheme="minorEastAsia" w:cstheme="minorBidi"/>
           <w:smallCaps w:val="0"/>
           <w:noProof/>
-          <w:sz w:val="24"/>
-          <w:szCs w:val="24"/>
+          <w:sz w:val="22"/>
+          <w:szCs w:val="22"/>
           <w:lang w:eastAsia="it-IT"/>
         </w:rPr>
       </w:pPr>
-      <w:hyperlink w:anchor="_Toc117513489" w:history="1">
+      <w:hyperlink w:anchor="_Toc117677540" w:history="1">
         <w:r>
           <w:rPr>
             <w:rStyle w:val="Collegamentoipertestuale"/>
@@ -650,8 +650,8 @@
             <w:rFonts w:eastAsiaTheme="minorEastAsia" w:cstheme="minorBidi"/>
             <w:smallCaps w:val="0"/>
             <w:noProof/>
-            <w:sz w:val="24"/>
-            <w:szCs w:val="24"/>
+            <w:sz w:val="22"/>
+            <w:szCs w:val="22"/>
             <w:lang w:eastAsia="it-IT"/>
           </w:rPr>
           <w:tab/>
@@ -683,7 +683,7 @@
             <w:noProof/>
             <w:webHidden/>
           </w:rPr>
-          <w:instrText xml:space="preserve"> PAGEREF _Toc117513489 \h </w:instrText>
+          <w:instrText xml:space="preserve"> PAGEREF _Toc117677540 \h </w:instrText>
         </w:r>
         <w:r>
           <w:rPr>
@@ -725,12 +725,12 @@
           <w:rFonts w:eastAsiaTheme="minorEastAsia" w:cstheme="minorBidi"/>
           <w:smallCaps w:val="0"/>
           <w:noProof/>
-          <w:sz w:val="24"/>
-          <w:szCs w:val="24"/>
+          <w:sz w:val="22"/>
+          <w:szCs w:val="22"/>
           <w:lang w:eastAsia="it-IT"/>
         </w:rPr>
       </w:pPr>
-      <w:hyperlink w:anchor="_Toc117513490" w:history="1">
+      <w:hyperlink w:anchor="_Toc117677541" w:history="1">
         <w:r>
           <w:rPr>
             <w:rStyle w:val="Collegamentoipertestuale"/>
@@ -744,8 +744,8 @@
             <w:rFonts w:eastAsiaTheme="minorEastAsia" w:cstheme="minorBidi"/>
             <w:smallCaps w:val="0"/>
             <w:noProof/>
-            <w:sz w:val="24"/>
-            <w:szCs w:val="24"/>
+            <w:sz w:val="22"/>
+            <w:szCs w:val="22"/>
             <w:lang w:eastAsia="it-IT"/>
           </w:rPr>
           <w:tab/>
@@ -777,7 +777,7 @@
             <w:noProof/>
             <w:webHidden/>
           </w:rPr>
-          <w:instrText xml:space="preserve"> PAGEREF _Toc117513490 \h </w:instrText>
+          <w:instrText xml:space="preserve"> PAGEREF _Toc117677541 \h </w:instrText>
         </w:r>
         <w:r>
           <w:rPr>
@@ -819,12 +819,12 @@
           <w:rFonts w:eastAsiaTheme="minorEastAsia" w:cstheme="minorBidi"/>
           <w:smallCaps w:val="0"/>
           <w:noProof/>
-          <w:sz w:val="24"/>
-          <w:szCs w:val="24"/>
+          <w:sz w:val="22"/>
+          <w:szCs w:val="22"/>
           <w:lang w:eastAsia="it-IT"/>
         </w:rPr>
       </w:pPr>
-      <w:hyperlink w:anchor="_Toc117513491" w:history="1">
+      <w:hyperlink w:anchor="_Toc117677542" w:history="1">
         <w:r>
           <w:rPr>
             <w:rStyle w:val="Collegamentoipertestuale"/>
@@ -838,8 +838,8 @@
             <w:rFonts w:eastAsiaTheme="minorEastAsia" w:cstheme="minorBidi"/>
             <w:smallCaps w:val="0"/>
             <w:noProof/>
-            <w:sz w:val="24"/>
-            <w:szCs w:val="24"/>
+            <w:sz w:val="22"/>
+            <w:szCs w:val="22"/>
             <w:lang w:eastAsia="it-IT"/>
           </w:rPr>
           <w:tab/>
@@ -871,7 +871,7 @@
             <w:noProof/>
             <w:webHidden/>
           </w:rPr>
-          <w:instrText xml:space="preserve"> PAGEREF _Toc117513491 \h </w:instrText>
+          <w:instrText xml:space="preserve"> PAGEREF _Toc117677542 \h </w:instrText>
         </w:r>
         <w:r>
           <w:rPr>
@@ -913,12 +913,12 @@
           <w:rFonts w:eastAsiaTheme="minorEastAsia" w:cstheme="minorBidi"/>
           <w:smallCaps w:val="0"/>
           <w:noProof/>
-          <w:sz w:val="24"/>
-          <w:szCs w:val="24"/>
+          <w:sz w:val="22"/>
+          <w:szCs w:val="22"/>
           <w:lang w:eastAsia="it-IT"/>
         </w:rPr>
       </w:pPr>
-      <w:hyperlink w:anchor="_Toc117513492" w:history="1">
+      <w:hyperlink w:anchor="_Toc117677543" w:history="1">
         <w:r>
           <w:rPr>
             <w:rStyle w:val="Collegamentoipertestuale"/>
@@ -932,8 +932,8 @@
             <w:rFonts w:eastAsiaTheme="minorEastAsia" w:cstheme="minorBidi"/>
             <w:smallCaps w:val="0"/>
             <w:noProof/>
-            <w:sz w:val="24"/>
-            <w:szCs w:val="24"/>
+            <w:sz w:val="22"/>
+            <w:szCs w:val="22"/>
             <w:lang w:eastAsia="it-IT"/>
           </w:rPr>
           <w:tab/>
@@ -965,7 +965,7 @@
             <w:noProof/>
             <w:webHidden/>
           </w:rPr>
-          <w:instrText xml:space="preserve"> PAGEREF _Toc117513492 \h </w:instrText>
+          <w:instrText xml:space="preserve"> PAGEREF _Toc117677543 \h </w:instrText>
         </w:r>
         <w:r>
           <w:rPr>
@@ -1007,12 +1007,12 @@
           <w:rFonts w:eastAsiaTheme="minorEastAsia" w:cstheme="minorBidi"/>
           <w:smallCaps w:val="0"/>
           <w:noProof/>
-          <w:sz w:val="24"/>
-          <w:szCs w:val="24"/>
+          <w:sz w:val="22"/>
+          <w:szCs w:val="22"/>
           <w:lang w:eastAsia="it-IT"/>
         </w:rPr>
       </w:pPr>
-      <w:hyperlink w:anchor="_Toc117513493" w:history="1">
+      <w:hyperlink w:anchor="_Toc117677544" w:history="1">
         <w:r>
           <w:rPr>
             <w:rStyle w:val="Collegamentoipertestuale"/>
@@ -1026,8 +1026,8 @@
             <w:rFonts w:eastAsiaTheme="minorEastAsia" w:cstheme="minorBidi"/>
             <w:smallCaps w:val="0"/>
             <w:noProof/>
-            <w:sz w:val="24"/>
-            <w:szCs w:val="24"/>
+            <w:sz w:val="22"/>
+            <w:szCs w:val="22"/>
             <w:lang w:eastAsia="it-IT"/>
           </w:rPr>
           <w:tab/>
@@ -1059,7 +1059,7 @@
             <w:noProof/>
             <w:webHidden/>
           </w:rPr>
-          <w:instrText xml:space="preserve"> PAGEREF _Toc117513493 \h </w:instrText>
+          <w:instrText xml:space="preserve"> PAGEREF _Toc117677544 \h </w:instrText>
         </w:r>
         <w:r>
           <w:rPr>
@@ -1101,12 +1101,12 @@
           <w:rFonts w:eastAsiaTheme="minorEastAsia" w:cstheme="minorBidi"/>
           <w:smallCaps w:val="0"/>
           <w:noProof/>
-          <w:sz w:val="24"/>
-          <w:szCs w:val="24"/>
+          <w:sz w:val="22"/>
+          <w:szCs w:val="22"/>
           <w:lang w:eastAsia="it-IT"/>
         </w:rPr>
       </w:pPr>
-      <w:hyperlink w:anchor="_Toc117513494" w:history="1">
+      <w:hyperlink w:anchor="_Toc117677545" w:history="1">
         <w:r>
           <w:rPr>
             <w:rStyle w:val="Collegamentoipertestuale"/>
@@ -1120,8 +1120,8 @@
             <w:rFonts w:eastAsiaTheme="minorEastAsia" w:cstheme="minorBidi"/>
             <w:smallCaps w:val="0"/>
             <w:noProof/>
-            <w:sz w:val="24"/>
-            <w:szCs w:val="24"/>
+            <w:sz w:val="22"/>
+            <w:szCs w:val="22"/>
             <w:lang w:eastAsia="it-IT"/>
           </w:rPr>
           <w:tab/>
@@ -1153,7 +1153,7 @@
             <w:noProof/>
             <w:webHidden/>
           </w:rPr>
-          <w:instrText xml:space="preserve"> PAGEREF _Toc117513494 \h </w:instrText>
+          <w:instrText xml:space="preserve"> PAGEREF _Toc117677545 \h </w:instrText>
         </w:r>
         <w:r>
           <w:rPr>
@@ -1195,12 +1195,12 @@
           <w:rFonts w:eastAsiaTheme="minorEastAsia" w:cstheme="minorBidi"/>
           <w:smallCaps w:val="0"/>
           <w:noProof/>
-          <w:sz w:val="24"/>
-          <w:szCs w:val="24"/>
+          <w:sz w:val="22"/>
+          <w:szCs w:val="22"/>
           <w:lang w:eastAsia="it-IT"/>
         </w:rPr>
       </w:pPr>
-      <w:hyperlink w:anchor="_Toc117513495" w:history="1">
+      <w:hyperlink w:anchor="_Toc117677546" w:history="1">
         <w:r>
           <w:rPr>
             <w:rStyle w:val="Collegamentoipertestuale"/>
@@ -1214,8 +1214,8 @@
             <w:rFonts w:eastAsiaTheme="minorEastAsia" w:cstheme="minorBidi"/>
             <w:smallCaps w:val="0"/>
             <w:noProof/>
-            <w:sz w:val="24"/>
-            <w:szCs w:val="24"/>
+            <w:sz w:val="22"/>
+            <w:szCs w:val="22"/>
             <w:lang w:eastAsia="it-IT"/>
           </w:rPr>
           <w:tab/>
@@ -1247,7 +1247,7 @@
             <w:noProof/>
             <w:webHidden/>
           </w:rPr>
-          <w:instrText xml:space="preserve"> PAGEREF _Toc117513495 \h </w:instrText>
+          <w:instrText xml:space="preserve"> PAGEREF _Toc117677546 \h </w:instrText>
         </w:r>
         <w:r>
           <w:rPr>
@@ -1289,12 +1289,12 @@
           <w:rFonts w:eastAsiaTheme="minorEastAsia" w:cstheme="minorBidi"/>
           <w:smallCaps w:val="0"/>
           <w:noProof/>
-          <w:sz w:val="24"/>
-          <w:szCs w:val="24"/>
+          <w:sz w:val="22"/>
+          <w:szCs w:val="22"/>
           <w:lang w:eastAsia="it-IT"/>
         </w:rPr>
       </w:pPr>
-      <w:hyperlink w:anchor="_Toc117513496" w:history="1">
+      <w:hyperlink w:anchor="_Toc117677547" w:history="1">
         <w:r>
           <w:rPr>
             <w:rStyle w:val="Collegamentoipertestuale"/>
@@ -1308,8 +1308,8 @@
             <w:rFonts w:eastAsiaTheme="minorEastAsia" w:cstheme="minorBidi"/>
             <w:smallCaps w:val="0"/>
             <w:noProof/>
-            <w:sz w:val="24"/>
-            <w:szCs w:val="24"/>
+            <w:sz w:val="22"/>
+            <w:szCs w:val="22"/>
             <w:lang w:eastAsia="it-IT"/>
           </w:rPr>
           <w:tab/>
@@ -1341,7 +1341,7 @@
             <w:noProof/>
             <w:webHidden/>
           </w:rPr>
-          <w:instrText xml:space="preserve"> PAGEREF _Toc117513496 \h </w:instrText>
+          <w:instrText xml:space="preserve"> PAGEREF _Toc117677547 \h </w:instrText>
         </w:r>
         <w:r>
           <w:rPr>
@@ -1383,12 +1383,12 @@
           <w:rFonts w:eastAsiaTheme="minorEastAsia" w:cstheme="minorBidi"/>
           <w:smallCaps w:val="0"/>
           <w:noProof/>
-          <w:sz w:val="24"/>
-          <w:szCs w:val="24"/>
+          <w:sz w:val="22"/>
+          <w:szCs w:val="22"/>
           <w:lang w:eastAsia="it-IT"/>
         </w:rPr>
       </w:pPr>
-      <w:hyperlink w:anchor="_Toc117513497" w:history="1">
+      <w:hyperlink w:anchor="_Toc117677548" w:history="1">
         <w:r>
           <w:rPr>
             <w:rStyle w:val="Collegamentoipertestuale"/>
@@ -1402,8 +1402,8 @@
             <w:rFonts w:eastAsiaTheme="minorEastAsia" w:cstheme="minorBidi"/>
             <w:smallCaps w:val="0"/>
             <w:noProof/>
-            <w:sz w:val="24"/>
-            <w:szCs w:val="24"/>
+            <w:sz w:val="22"/>
+            <w:szCs w:val="22"/>
             <w:lang w:eastAsia="it-IT"/>
           </w:rPr>
           <w:tab/>
@@ -1435,7 +1435,7 @@
             <w:noProof/>
             <w:webHidden/>
           </w:rPr>
-          <w:instrText xml:space="preserve"> PAGEREF _Toc117513497 \h </w:instrText>
+          <w:instrText xml:space="preserve"> PAGEREF _Toc117677548 \h </w:instrText>
         </w:r>
         <w:r>
           <w:rPr>
@@ -1477,16 +1477,16 @@
           <w:rFonts w:eastAsiaTheme="minorEastAsia" w:cstheme="minorBidi"/>
           <w:smallCaps w:val="0"/>
           <w:noProof/>
-          <w:sz w:val="24"/>
-          <w:szCs w:val="24"/>
+          <w:sz w:val="22"/>
+          <w:szCs w:val="22"/>
           <w:lang w:eastAsia="it-IT"/>
         </w:rPr>
       </w:pPr>
-      <w:hyperlink w:anchor="_Toc117513498" w:history="1">
+      <w:hyperlink w:anchor="_Toc117677549" w:history="1">
         <w:r>
           <w:rPr>
             <w:rStyle w:val="Collegamentoipertestuale"/>
-            <w:rFonts w:ascii="Symbol" w:hAnsi="Symbol"/>
+            <w:rFonts w:ascii="Symbol" w:hAnsi="Symbol" w:cstheme="majorHAnsi"/>
             <w:bCs/>
             <w:noProof/>
           </w:rPr>
@@ -1497,8 +1497,8 @@
             <w:rFonts w:eastAsiaTheme="minorEastAsia" w:cstheme="minorBidi"/>
             <w:smallCaps w:val="0"/>
             <w:noProof/>
-            <w:sz w:val="24"/>
-            <w:szCs w:val="24"/>
+            <w:sz w:val="22"/>
+            <w:szCs w:val="22"/>
             <w:lang w:eastAsia="it-IT"/>
           </w:rPr>
           <w:tab/>
@@ -1506,6 +1506,7 @@
         <w:r>
           <w:rPr>
             <w:rStyle w:val="Collegamentoipertestuale"/>
+            <w:rFonts w:asciiTheme="majorHAnsi" w:hAnsiTheme="majorHAnsi" w:cstheme="majorHAnsi"/>
             <w:bCs/>
             <w:noProof/>
           </w:rPr>
@@ -1530,7 +1531,7 @@
             <w:noProof/>
             <w:webHidden/>
           </w:rPr>
-          <w:instrText xml:space="preserve"> PAGEREF _Toc117513498 \h </w:instrText>
+          <w:instrText xml:space="preserve"> PAGEREF _Toc117677549 \h </w:instrText>
         </w:r>
         <w:r>
           <w:rPr>
@@ -1572,16 +1573,16 @@
           <w:rFonts w:eastAsiaTheme="minorEastAsia" w:cstheme="minorBidi"/>
           <w:smallCaps w:val="0"/>
           <w:noProof/>
-          <w:sz w:val="24"/>
-          <w:szCs w:val="24"/>
+          <w:sz w:val="22"/>
+          <w:szCs w:val="22"/>
           <w:lang w:eastAsia="it-IT"/>
         </w:rPr>
       </w:pPr>
-      <w:hyperlink w:anchor="_Toc117513499" w:history="1">
+      <w:hyperlink w:anchor="_Toc117677550" w:history="1">
         <w:r>
           <w:rPr>
             <w:rStyle w:val="Collegamentoipertestuale"/>
-            <w:rFonts w:ascii="Symbol" w:hAnsi="Symbol"/>
+            <w:rFonts w:ascii="Symbol" w:hAnsi="Symbol" w:cstheme="majorHAnsi"/>
             <w:bCs/>
             <w:noProof/>
           </w:rPr>
@@ -1592,8 +1593,8 @@
             <w:rFonts w:eastAsiaTheme="minorEastAsia" w:cstheme="minorBidi"/>
             <w:smallCaps w:val="0"/>
             <w:noProof/>
-            <w:sz w:val="24"/>
-            <w:szCs w:val="24"/>
+            <w:sz w:val="22"/>
+            <w:szCs w:val="22"/>
             <w:lang w:eastAsia="it-IT"/>
           </w:rPr>
           <w:tab/>
@@ -1601,6 +1602,7 @@
         <w:r>
           <w:rPr>
             <w:rStyle w:val="Collegamentoipertestuale"/>
+            <w:rFonts w:asciiTheme="majorHAnsi" w:hAnsiTheme="majorHAnsi" w:cstheme="majorHAnsi"/>
             <w:bCs/>
             <w:noProof/>
           </w:rPr>
@@ -1625,7 +1627,7 @@
             <w:noProof/>
             <w:webHidden/>
           </w:rPr>
-          <w:instrText xml:space="preserve"> PAGEREF _Toc117513499 \h </w:instrText>
+          <w:instrText xml:space="preserve"> PAGEREF _Toc117677550 \h </w:instrText>
         </w:r>
         <w:r>
           <w:rPr>
@@ -1667,12 +1669,12 @@
           <w:rFonts w:eastAsiaTheme="minorEastAsia" w:cstheme="minorBidi"/>
           <w:smallCaps w:val="0"/>
           <w:noProof/>
-          <w:sz w:val="24"/>
-          <w:szCs w:val="24"/>
+          <w:sz w:val="22"/>
+          <w:szCs w:val="22"/>
           <w:lang w:eastAsia="it-IT"/>
         </w:rPr>
       </w:pPr>
-      <w:hyperlink w:anchor="_Toc117513500" w:history="1">
+      <w:hyperlink w:anchor="_Toc117677551" w:history="1">
         <w:r>
           <w:rPr>
             <w:rStyle w:val="Collegamentoipertestuale"/>
@@ -1686,8 +1688,8 @@
             <w:rFonts w:eastAsiaTheme="minorEastAsia" w:cstheme="minorBidi"/>
             <w:smallCaps w:val="0"/>
             <w:noProof/>
-            <w:sz w:val="24"/>
-            <w:szCs w:val="24"/>
+            <w:sz w:val="22"/>
+            <w:szCs w:val="22"/>
             <w:lang w:eastAsia="it-IT"/>
           </w:rPr>
           <w:tab/>
@@ -1719,7 +1721,7 @@
             <w:noProof/>
             <w:webHidden/>
           </w:rPr>
-          <w:instrText xml:space="preserve"> PAGEREF _Toc117513500 \h </w:instrText>
+          <w:instrText xml:space="preserve"> PAGEREF _Toc117677551 \h </w:instrText>
         </w:r>
         <w:r>
           <w:rPr>
@@ -1761,12 +1763,12 @@
           <w:rFonts w:eastAsiaTheme="minorEastAsia" w:cstheme="minorBidi"/>
           <w:smallCaps w:val="0"/>
           <w:noProof/>
-          <w:sz w:val="24"/>
-          <w:szCs w:val="24"/>
+          <w:sz w:val="22"/>
+          <w:szCs w:val="22"/>
           <w:lang w:eastAsia="it-IT"/>
         </w:rPr>
       </w:pPr>
-      <w:hyperlink w:anchor="_Toc117513501" w:history="1">
+      <w:hyperlink w:anchor="_Toc117677552" w:history="1">
         <w:r>
           <w:rPr>
             <w:rStyle w:val="Collegamentoipertestuale"/>
@@ -1780,8 +1782,8 @@
             <w:rFonts w:eastAsiaTheme="minorEastAsia" w:cstheme="minorBidi"/>
             <w:smallCaps w:val="0"/>
             <w:noProof/>
-            <w:sz w:val="24"/>
-            <w:szCs w:val="24"/>
+            <w:sz w:val="22"/>
+            <w:szCs w:val="22"/>
             <w:lang w:eastAsia="it-IT"/>
           </w:rPr>
           <w:tab/>
@@ -1813,7 +1815,7 @@
             <w:noProof/>
             <w:webHidden/>
           </w:rPr>
-          <w:instrText xml:space="preserve"> PAGEREF _Toc117513501 \h </w:instrText>
+          <w:instrText xml:space="preserve"> PAGEREF _Toc117677552 \h </w:instrText>
         </w:r>
         <w:r>
           <w:rPr>
@@ -1855,12 +1857,12 @@
           <w:rFonts w:eastAsiaTheme="minorEastAsia" w:cstheme="minorBidi"/>
           <w:smallCaps w:val="0"/>
           <w:noProof/>
-          <w:sz w:val="24"/>
-          <w:szCs w:val="24"/>
+          <w:sz w:val="22"/>
+          <w:szCs w:val="22"/>
           <w:lang w:eastAsia="it-IT"/>
         </w:rPr>
       </w:pPr>
-      <w:hyperlink w:anchor="_Toc117513502" w:history="1">
+      <w:hyperlink w:anchor="_Toc117677553" w:history="1">
         <w:r>
           <w:rPr>
             <w:rStyle w:val="Collegamentoipertestuale"/>
@@ -1874,8 +1876,8 @@
             <w:rFonts w:eastAsiaTheme="minorEastAsia" w:cstheme="minorBidi"/>
             <w:smallCaps w:val="0"/>
             <w:noProof/>
-            <w:sz w:val="24"/>
-            <w:szCs w:val="24"/>
+            <w:sz w:val="22"/>
+            <w:szCs w:val="22"/>
             <w:lang w:eastAsia="it-IT"/>
           </w:rPr>
           <w:tab/>
@@ -1907,7 +1909,7 @@
             <w:noProof/>
             <w:webHidden/>
           </w:rPr>
-          <w:instrText xml:space="preserve"> PAGEREF _Toc117513502 \h </w:instrText>
+          <w:instrText xml:space="preserve"> PAGEREF _Toc117677553 \h </w:instrText>
         </w:r>
         <w:r>
           <w:rPr>
@@ -1949,12 +1951,12 @@
           <w:rFonts w:eastAsiaTheme="minorEastAsia" w:cstheme="minorBidi"/>
           <w:smallCaps w:val="0"/>
           <w:noProof/>
-          <w:sz w:val="24"/>
-          <w:szCs w:val="24"/>
+          <w:sz w:val="22"/>
+          <w:szCs w:val="22"/>
           <w:lang w:eastAsia="it-IT"/>
         </w:rPr>
       </w:pPr>
-      <w:hyperlink w:anchor="_Toc117513503" w:history="1">
+      <w:hyperlink w:anchor="_Toc117677554" w:history="1">
         <w:r>
           <w:rPr>
             <w:rStyle w:val="Collegamentoipertestuale"/>
@@ -1968,8 +1970,8 @@
             <w:rFonts w:eastAsiaTheme="minorEastAsia" w:cstheme="minorBidi"/>
             <w:smallCaps w:val="0"/>
             <w:noProof/>
-            <w:sz w:val="24"/>
-            <w:szCs w:val="24"/>
+            <w:sz w:val="22"/>
+            <w:szCs w:val="22"/>
             <w:lang w:eastAsia="it-IT"/>
           </w:rPr>
           <w:tab/>
@@ -2001,7 +2003,7 @@
             <w:noProof/>
             <w:webHidden/>
           </w:rPr>
-          <w:instrText xml:space="preserve"> PAGEREF _Toc117513503 \h </w:instrText>
+          <w:instrText xml:space="preserve"> PAGEREF _Toc117677554 \h </w:instrText>
         </w:r>
         <w:r>
           <w:rPr>
@@ -2043,12 +2045,12 @@
           <w:rFonts w:eastAsiaTheme="minorEastAsia" w:cstheme="minorBidi"/>
           <w:smallCaps w:val="0"/>
           <w:noProof/>
-          <w:sz w:val="24"/>
-          <w:szCs w:val="24"/>
+          <w:sz w:val="22"/>
+          <w:szCs w:val="22"/>
           <w:lang w:eastAsia="it-IT"/>
         </w:rPr>
       </w:pPr>
-      <w:hyperlink w:anchor="_Toc117513504" w:history="1">
+      <w:hyperlink w:anchor="_Toc117677555" w:history="1">
         <w:r>
           <w:rPr>
             <w:rStyle w:val="Collegamentoipertestuale"/>
@@ -2062,8 +2064,8 @@
             <w:rFonts w:eastAsiaTheme="minorEastAsia" w:cstheme="minorBidi"/>
             <w:smallCaps w:val="0"/>
             <w:noProof/>
-            <w:sz w:val="24"/>
-            <w:szCs w:val="24"/>
+            <w:sz w:val="22"/>
+            <w:szCs w:val="22"/>
             <w:lang w:eastAsia="it-IT"/>
           </w:rPr>
           <w:tab/>
@@ -2095,7 +2097,7 @@
             <w:noProof/>
             <w:webHidden/>
           </w:rPr>
-          <w:instrText xml:space="preserve"> PAGEREF _Toc117513504 \h </w:instrText>
+          <w:instrText xml:space="preserve"> PAGEREF _Toc117677555 \h </w:instrText>
         </w:r>
         <w:r>
           <w:rPr>
@@ -2137,12 +2139,12 @@
           <w:rFonts w:eastAsiaTheme="minorEastAsia" w:cstheme="minorBidi"/>
           <w:smallCaps w:val="0"/>
           <w:noProof/>
-          <w:sz w:val="24"/>
-          <w:szCs w:val="24"/>
+          <w:sz w:val="22"/>
+          <w:szCs w:val="22"/>
           <w:lang w:eastAsia="it-IT"/>
         </w:rPr>
       </w:pPr>
-      <w:hyperlink w:anchor="_Toc117513505" w:history="1">
+      <w:hyperlink w:anchor="_Toc117677556" w:history="1">
         <w:r>
           <w:rPr>
             <w:rStyle w:val="Collegamentoipertestuale"/>
@@ -2156,8 +2158,8 @@
             <w:rFonts w:eastAsiaTheme="minorEastAsia" w:cstheme="minorBidi"/>
             <w:smallCaps w:val="0"/>
             <w:noProof/>
-            <w:sz w:val="24"/>
-            <w:szCs w:val="24"/>
+            <w:sz w:val="22"/>
+            <w:szCs w:val="22"/>
             <w:lang w:eastAsia="it-IT"/>
           </w:rPr>
           <w:tab/>
@@ -2189,7 +2191,7 @@
             <w:noProof/>
             <w:webHidden/>
           </w:rPr>
-          <w:instrText xml:space="preserve"> PAGEREF _Toc117513505 \h </w:instrText>
+          <w:instrText xml:space="preserve"> PAGEREF _Toc117677556 \h </w:instrText>
         </w:r>
         <w:r>
           <w:rPr>
@@ -2231,12 +2233,12 @@
           <w:rFonts w:eastAsiaTheme="minorEastAsia" w:cstheme="minorBidi"/>
           <w:smallCaps w:val="0"/>
           <w:noProof/>
-          <w:sz w:val="24"/>
-          <w:szCs w:val="24"/>
+          <w:sz w:val="22"/>
+          <w:szCs w:val="22"/>
           <w:lang w:eastAsia="it-IT"/>
         </w:rPr>
       </w:pPr>
-      <w:hyperlink w:anchor="_Toc117513506" w:history="1">
+      <w:hyperlink w:anchor="_Toc117677557" w:history="1">
         <w:r>
           <w:rPr>
             <w:rStyle w:val="Collegamentoipertestuale"/>
@@ -2250,8 +2252,8 @@
             <w:rFonts w:eastAsiaTheme="minorEastAsia" w:cstheme="minorBidi"/>
             <w:smallCaps w:val="0"/>
             <w:noProof/>
-            <w:sz w:val="24"/>
-            <w:szCs w:val="24"/>
+            <w:sz w:val="22"/>
+            <w:szCs w:val="22"/>
             <w:lang w:eastAsia="it-IT"/>
           </w:rPr>
           <w:tab/>
@@ -2283,7 +2285,7 @@
             <w:noProof/>
             <w:webHidden/>
           </w:rPr>
-          <w:instrText xml:space="preserve"> PAGEREF _Toc117513506 \h </w:instrText>
+          <w:instrText xml:space="preserve"> PAGEREF _Toc117677557 \h </w:instrText>
         </w:r>
         <w:r>
           <w:rPr>
@@ -2325,12 +2327,12 @@
           <w:rFonts w:eastAsiaTheme="minorEastAsia" w:cstheme="minorBidi"/>
           <w:smallCaps w:val="0"/>
           <w:noProof/>
-          <w:sz w:val="24"/>
-          <w:szCs w:val="24"/>
+          <w:sz w:val="22"/>
+          <w:szCs w:val="22"/>
           <w:lang w:eastAsia="it-IT"/>
         </w:rPr>
       </w:pPr>
-      <w:hyperlink w:anchor="_Toc117513507" w:history="1">
+      <w:hyperlink w:anchor="_Toc117677558" w:history="1">
         <w:r>
           <w:rPr>
             <w:rStyle w:val="Collegamentoipertestuale"/>
@@ -2344,8 +2346,8 @@
             <w:rFonts w:eastAsiaTheme="minorEastAsia" w:cstheme="minorBidi"/>
             <w:smallCaps w:val="0"/>
             <w:noProof/>
-            <w:sz w:val="24"/>
-            <w:szCs w:val="24"/>
+            <w:sz w:val="22"/>
+            <w:szCs w:val="22"/>
             <w:lang w:eastAsia="it-IT"/>
           </w:rPr>
           <w:tab/>
@@ -2377,7 +2379,7 @@
             <w:noProof/>
             <w:webHidden/>
           </w:rPr>
-          <w:instrText xml:space="preserve"> PAGEREF _Toc117513507 \h </w:instrText>
+          <w:instrText xml:space="preserve"> PAGEREF _Toc117677558 \h </w:instrText>
         </w:r>
         <w:r>
           <w:rPr>
@@ -2419,12 +2421,12 @@
           <w:rFonts w:eastAsiaTheme="minorEastAsia" w:cstheme="minorBidi"/>
           <w:smallCaps w:val="0"/>
           <w:noProof/>
-          <w:sz w:val="24"/>
-          <w:szCs w:val="24"/>
+          <w:sz w:val="22"/>
+          <w:szCs w:val="22"/>
           <w:lang w:eastAsia="it-IT"/>
         </w:rPr>
       </w:pPr>
-      <w:hyperlink w:anchor="_Toc117513508" w:history="1">
+      <w:hyperlink w:anchor="_Toc117677559" w:history="1">
         <w:r>
           <w:rPr>
             <w:rStyle w:val="Collegamentoipertestuale"/>
@@ -2438,8 +2440,8 @@
             <w:rFonts w:eastAsiaTheme="minorEastAsia" w:cstheme="minorBidi"/>
             <w:smallCaps w:val="0"/>
             <w:noProof/>
-            <w:sz w:val="24"/>
-            <w:szCs w:val="24"/>
+            <w:sz w:val="22"/>
+            <w:szCs w:val="22"/>
             <w:lang w:eastAsia="it-IT"/>
           </w:rPr>
           <w:tab/>
@@ -2471,7 +2473,7 @@
             <w:noProof/>
             <w:webHidden/>
           </w:rPr>
-          <w:instrText xml:space="preserve"> PAGEREF _Toc117513508 \h </w:instrText>
+          <w:instrText xml:space="preserve"> PAGEREF _Toc117677559 \h </w:instrText>
         </w:r>
         <w:r>
           <w:rPr>
@@ -2513,12 +2515,12 @@
           <w:rFonts w:eastAsiaTheme="minorEastAsia" w:cstheme="minorBidi"/>
           <w:smallCaps w:val="0"/>
           <w:noProof/>
-          <w:sz w:val="24"/>
-          <w:szCs w:val="24"/>
+          <w:sz w:val="22"/>
+          <w:szCs w:val="22"/>
           <w:lang w:eastAsia="it-IT"/>
         </w:rPr>
       </w:pPr>
-      <w:hyperlink w:anchor="_Toc117513509" w:history="1">
+      <w:hyperlink w:anchor="_Toc117677560" w:history="1">
         <w:r>
           <w:rPr>
             <w:rStyle w:val="Collegamentoipertestuale"/>
@@ -2532,8 +2534,8 @@
             <w:rFonts w:eastAsiaTheme="minorEastAsia" w:cstheme="minorBidi"/>
             <w:smallCaps w:val="0"/>
             <w:noProof/>
-            <w:sz w:val="24"/>
-            <w:szCs w:val="24"/>
+            <w:sz w:val="22"/>
+            <w:szCs w:val="22"/>
             <w:lang w:eastAsia="it-IT"/>
           </w:rPr>
           <w:tab/>
@@ -2565,7 +2567,7 @@
             <w:noProof/>
             <w:webHidden/>
           </w:rPr>
-          <w:instrText xml:space="preserve"> PAGEREF _Toc117513509 \h </w:instrText>
+          <w:instrText xml:space="preserve"> PAGEREF _Toc117677560 \h </w:instrText>
         </w:r>
         <w:r>
           <w:rPr>
@@ -2607,12 +2609,12 @@
           <w:rFonts w:eastAsiaTheme="minorEastAsia" w:cstheme="minorBidi"/>
           <w:smallCaps w:val="0"/>
           <w:noProof/>
-          <w:sz w:val="24"/>
-          <w:szCs w:val="24"/>
+          <w:sz w:val="22"/>
+          <w:szCs w:val="22"/>
           <w:lang w:eastAsia="it-IT"/>
         </w:rPr>
       </w:pPr>
-      <w:hyperlink w:anchor="_Toc117513510" w:history="1">
+      <w:hyperlink w:anchor="_Toc117677561" w:history="1">
         <w:r>
           <w:rPr>
             <w:rStyle w:val="Collegamentoipertestuale"/>
@@ -2626,8 +2628,8 @@
             <w:rFonts w:eastAsiaTheme="minorEastAsia" w:cstheme="minorBidi"/>
             <w:smallCaps w:val="0"/>
             <w:noProof/>
-            <w:sz w:val="24"/>
-            <w:szCs w:val="24"/>
+            <w:sz w:val="22"/>
+            <w:szCs w:val="22"/>
             <w:lang w:eastAsia="it-IT"/>
           </w:rPr>
           <w:tab/>
@@ -2659,7 +2661,7 @@
             <w:noProof/>
             <w:webHidden/>
           </w:rPr>
-          <w:instrText xml:space="preserve"> PAGEREF _Toc117513510 \h </w:instrText>
+          <w:instrText xml:space="preserve"> PAGEREF _Toc117677561 \h </w:instrText>
         </w:r>
         <w:r>
           <w:rPr>
@@ -2701,12 +2703,12 @@
           <w:rFonts w:eastAsiaTheme="minorEastAsia" w:cstheme="minorBidi"/>
           <w:smallCaps w:val="0"/>
           <w:noProof/>
-          <w:sz w:val="24"/>
-          <w:szCs w:val="24"/>
+          <w:sz w:val="22"/>
+          <w:szCs w:val="22"/>
           <w:lang w:eastAsia="it-IT"/>
         </w:rPr>
       </w:pPr>
-      <w:hyperlink w:anchor="_Toc117513511" w:history="1">
+      <w:hyperlink w:anchor="_Toc117677562" w:history="1">
         <w:r>
           <w:rPr>
             <w:rStyle w:val="Collegamentoipertestuale"/>
@@ -2720,8 +2722,8 @@
             <w:rFonts w:eastAsiaTheme="minorEastAsia" w:cstheme="minorBidi"/>
             <w:smallCaps w:val="0"/>
             <w:noProof/>
-            <w:sz w:val="24"/>
-            <w:szCs w:val="24"/>
+            <w:sz w:val="22"/>
+            <w:szCs w:val="22"/>
             <w:lang w:eastAsia="it-IT"/>
           </w:rPr>
           <w:tab/>
@@ -2753,7 +2755,7 @@
             <w:noProof/>
             <w:webHidden/>
           </w:rPr>
-          <w:instrText xml:space="preserve"> PAGEREF _Toc117513511 \h </w:instrText>
+          <w:instrText xml:space="preserve"> PAGEREF _Toc117677562 \h </w:instrText>
         </w:r>
         <w:r>
           <w:rPr>
@@ -2795,12 +2797,12 @@
           <w:rFonts w:eastAsiaTheme="minorEastAsia" w:cstheme="minorBidi"/>
           <w:smallCaps w:val="0"/>
           <w:noProof/>
-          <w:sz w:val="24"/>
-          <w:szCs w:val="24"/>
+          <w:sz w:val="22"/>
+          <w:szCs w:val="22"/>
           <w:lang w:eastAsia="it-IT"/>
         </w:rPr>
       </w:pPr>
-      <w:hyperlink w:anchor="_Toc117513512" w:history="1">
+      <w:hyperlink w:anchor="_Toc117677563" w:history="1">
         <w:r>
           <w:rPr>
             <w:rStyle w:val="Collegamentoipertestuale"/>
@@ -2814,8 +2816,8 @@
             <w:rFonts w:eastAsiaTheme="minorEastAsia" w:cstheme="minorBidi"/>
             <w:smallCaps w:val="0"/>
             <w:noProof/>
-            <w:sz w:val="24"/>
-            <w:szCs w:val="24"/>
+            <w:sz w:val="22"/>
+            <w:szCs w:val="22"/>
             <w:lang w:eastAsia="it-IT"/>
           </w:rPr>
           <w:tab/>
@@ -2847,7 +2849,7 @@
             <w:noProof/>
             <w:webHidden/>
           </w:rPr>
-          <w:instrText xml:space="preserve"> PAGEREF _Toc117513512 \h </w:instrText>
+          <w:instrText xml:space="preserve"> PAGEREF _Toc117677563 \h </w:instrText>
         </w:r>
         <w:r>
           <w:rPr>
@@ -2889,12 +2891,12 @@
           <w:rFonts w:eastAsiaTheme="minorEastAsia" w:cstheme="minorBidi"/>
           <w:smallCaps w:val="0"/>
           <w:noProof/>
-          <w:sz w:val="24"/>
-          <w:szCs w:val="24"/>
+          <w:sz w:val="22"/>
+          <w:szCs w:val="22"/>
           <w:lang w:eastAsia="it-IT"/>
         </w:rPr>
       </w:pPr>
-      <w:hyperlink w:anchor="_Toc117513513" w:history="1">
+      <w:hyperlink w:anchor="_Toc117677564" w:history="1">
         <w:r>
           <w:rPr>
             <w:rStyle w:val="Collegamentoipertestuale"/>
@@ -2908,8 +2910,8 @@
             <w:rFonts w:eastAsiaTheme="minorEastAsia" w:cstheme="minorBidi"/>
             <w:smallCaps w:val="0"/>
             <w:noProof/>
-            <w:sz w:val="24"/>
-            <w:szCs w:val="24"/>
+            <w:sz w:val="22"/>
+            <w:szCs w:val="22"/>
             <w:lang w:eastAsia="it-IT"/>
           </w:rPr>
           <w:tab/>
@@ -2941,7 +2943,7 @@
             <w:noProof/>
             <w:webHidden/>
           </w:rPr>
-          <w:instrText xml:space="preserve"> PAGEREF _Toc117513513 \h </w:instrText>
+          <w:instrText xml:space="preserve"> PAGEREF _Toc117677564 \h </w:instrText>
         </w:r>
         <w:r>
           <w:rPr>
@@ -2983,12 +2985,12 @@
           <w:rFonts w:eastAsiaTheme="minorEastAsia" w:cstheme="minorBidi"/>
           <w:smallCaps w:val="0"/>
           <w:noProof/>
-          <w:sz w:val="24"/>
-          <w:szCs w:val="24"/>
+          <w:sz w:val="22"/>
+          <w:szCs w:val="22"/>
           <w:lang w:eastAsia="it-IT"/>
         </w:rPr>
       </w:pPr>
-      <w:hyperlink w:anchor="_Toc117513514" w:history="1">
+      <w:hyperlink w:anchor="_Toc117677565" w:history="1">
         <w:r>
           <w:rPr>
             <w:rStyle w:val="Collegamentoipertestuale"/>
@@ -3002,8 +3004,8 @@
             <w:rFonts w:eastAsiaTheme="minorEastAsia" w:cstheme="minorBidi"/>
             <w:smallCaps w:val="0"/>
             <w:noProof/>
-            <w:sz w:val="24"/>
-            <w:szCs w:val="24"/>
+            <w:sz w:val="22"/>
+            <w:szCs w:val="22"/>
             <w:lang w:eastAsia="it-IT"/>
           </w:rPr>
           <w:tab/>
@@ -3035,7 +3037,7 @@
             <w:noProof/>
             <w:webHidden/>
           </w:rPr>
-          <w:instrText xml:space="preserve"> PAGEREF _Toc117513514 \h </w:instrText>
+          <w:instrText xml:space="preserve"> PAGEREF _Toc117677565 \h </w:instrText>
         </w:r>
         <w:r>
           <w:rPr>
@@ -3077,12 +3079,12 @@
           <w:rFonts w:eastAsiaTheme="minorEastAsia" w:cstheme="minorBidi"/>
           <w:smallCaps w:val="0"/>
           <w:noProof/>
-          <w:sz w:val="24"/>
-          <w:szCs w:val="24"/>
+          <w:sz w:val="22"/>
+          <w:szCs w:val="22"/>
           <w:lang w:eastAsia="it-IT"/>
         </w:rPr>
       </w:pPr>
-      <w:hyperlink w:anchor="_Toc117513515" w:history="1">
+      <w:hyperlink w:anchor="_Toc117677566" w:history="1">
         <w:r>
           <w:rPr>
             <w:rStyle w:val="Collegamentoipertestuale"/>
@@ -3096,8 +3098,8 @@
             <w:rFonts w:eastAsiaTheme="minorEastAsia" w:cstheme="minorBidi"/>
             <w:smallCaps w:val="0"/>
             <w:noProof/>
-            <w:sz w:val="24"/>
-            <w:szCs w:val="24"/>
+            <w:sz w:val="22"/>
+            <w:szCs w:val="22"/>
             <w:lang w:eastAsia="it-IT"/>
           </w:rPr>
           <w:tab/>
@@ -3129,7 +3131,7 @@
             <w:noProof/>
             <w:webHidden/>
           </w:rPr>
-          <w:instrText xml:space="preserve"> PAGEREF _Toc117513515 \h </w:instrText>
+          <w:instrText xml:space="preserve"> PAGEREF _Toc117677566 \h </w:instrText>
         </w:r>
         <w:r>
           <w:rPr>
@@ -3171,12 +3173,12 @@
           <w:rFonts w:eastAsiaTheme="minorEastAsia" w:cstheme="minorBidi"/>
           <w:smallCaps w:val="0"/>
           <w:noProof/>
-          <w:sz w:val="24"/>
-          <w:szCs w:val="24"/>
+          <w:sz w:val="22"/>
+          <w:szCs w:val="22"/>
           <w:lang w:eastAsia="it-IT"/>
         </w:rPr>
       </w:pPr>
-      <w:hyperlink w:anchor="_Toc117513516" w:history="1">
+      <w:hyperlink w:anchor="_Toc117677567" w:history="1">
         <w:r>
           <w:rPr>
             <w:rStyle w:val="Collegamentoipertestuale"/>
@@ -3190,8 +3192,8 @@
             <w:rFonts w:eastAsiaTheme="minorEastAsia" w:cstheme="minorBidi"/>
             <w:smallCaps w:val="0"/>
             <w:noProof/>
-            <w:sz w:val="24"/>
-            <w:szCs w:val="24"/>
+            <w:sz w:val="22"/>
+            <w:szCs w:val="22"/>
             <w:lang w:eastAsia="it-IT"/>
           </w:rPr>
           <w:tab/>
@@ -3223,7 +3225,7 @@
             <w:noProof/>
             <w:webHidden/>
           </w:rPr>
-          <w:instrText xml:space="preserve"> PAGEREF _Toc117513516 \h </w:instrText>
+          <w:instrText xml:space="preserve"> PAGEREF _Toc117677567 \h </w:instrText>
         </w:r>
         <w:r>
           <w:rPr>
@@ -3266,12 +3268,12 @@
           <w:bCs w:val="0"/>
           <w:caps w:val="0"/>
           <w:noProof/>
-          <w:sz w:val="24"/>
-          <w:szCs w:val="24"/>
+          <w:sz w:val="22"/>
+          <w:szCs w:val="22"/>
           <w:lang w:eastAsia="it-IT"/>
         </w:rPr>
       </w:pPr>
-      <w:hyperlink w:anchor="_Toc117513517" w:history="1">
+      <w:hyperlink w:anchor="_Toc117677568" w:history="1">
         <w:r>
           <w:rPr>
             <w:rStyle w:val="Collegamentoipertestuale"/>
@@ -3298,7 +3300,7 @@
             <w:noProof/>
             <w:webHidden/>
           </w:rPr>
-          <w:instrText xml:space="preserve"> PAGEREF _Toc117513517 \h </w:instrText>
+          <w:instrText xml:space="preserve"> PAGEREF _Toc117677568 \h </w:instrText>
         </w:r>
         <w:r>
           <w:rPr>
@@ -3340,12 +3342,12 @@
           <w:rFonts w:eastAsiaTheme="minorEastAsia" w:cstheme="minorBidi"/>
           <w:smallCaps w:val="0"/>
           <w:noProof/>
-          <w:sz w:val="24"/>
-          <w:szCs w:val="24"/>
+          <w:sz w:val="22"/>
+          <w:szCs w:val="22"/>
           <w:lang w:eastAsia="it-IT"/>
         </w:rPr>
       </w:pPr>
-      <w:hyperlink w:anchor="_Toc117513518" w:history="1">
+      <w:hyperlink w:anchor="_Toc117677569" w:history="1">
         <w:r>
           <w:rPr>
             <w:rStyle w:val="Collegamentoipertestuale"/>
@@ -3359,8 +3361,8 @@
             <w:rFonts w:eastAsiaTheme="minorEastAsia" w:cstheme="minorBidi"/>
             <w:smallCaps w:val="0"/>
             <w:noProof/>
-            <w:sz w:val="24"/>
-            <w:szCs w:val="24"/>
+            <w:sz w:val="22"/>
+            <w:szCs w:val="22"/>
             <w:lang w:eastAsia="it-IT"/>
           </w:rPr>
           <w:tab/>
@@ -3392,7 +3394,7 @@
             <w:noProof/>
             <w:webHidden/>
           </w:rPr>
-          <w:instrText xml:space="preserve"> PAGEREF _Toc117513518 \h </w:instrText>
+          <w:instrText xml:space="preserve"> PAGEREF _Toc117677569 \h </w:instrText>
         </w:r>
         <w:r>
           <w:rPr>
@@ -3434,12 +3436,12 @@
           <w:rFonts w:eastAsiaTheme="minorEastAsia" w:cstheme="minorBidi"/>
           <w:smallCaps w:val="0"/>
           <w:noProof/>
-          <w:sz w:val="24"/>
-          <w:szCs w:val="24"/>
+          <w:sz w:val="22"/>
+          <w:szCs w:val="22"/>
           <w:lang w:eastAsia="it-IT"/>
         </w:rPr>
       </w:pPr>
-      <w:hyperlink w:anchor="_Toc117513519" w:history="1">
+      <w:hyperlink w:anchor="_Toc117677570" w:history="1">
         <w:r>
           <w:rPr>
             <w:rStyle w:val="Collegamentoipertestuale"/>
@@ -3453,8 +3455,8 @@
             <w:rFonts w:eastAsiaTheme="minorEastAsia" w:cstheme="minorBidi"/>
             <w:smallCaps w:val="0"/>
             <w:noProof/>
-            <w:sz w:val="24"/>
-            <w:szCs w:val="24"/>
+            <w:sz w:val="22"/>
+            <w:szCs w:val="22"/>
             <w:lang w:eastAsia="it-IT"/>
           </w:rPr>
           <w:tab/>
@@ -3486,7 +3488,7 @@
             <w:noProof/>
             <w:webHidden/>
           </w:rPr>
-          <w:instrText xml:space="preserve"> PAGEREF _Toc117513519 \h </w:instrText>
+          <w:instrText xml:space="preserve"> PAGEREF _Toc117677570 \h </w:instrText>
         </w:r>
         <w:r>
           <w:rPr>
@@ -3528,12 +3530,12 @@
           <w:rFonts w:eastAsiaTheme="minorEastAsia" w:cstheme="minorBidi"/>
           <w:smallCaps w:val="0"/>
           <w:noProof/>
-          <w:sz w:val="24"/>
-          <w:szCs w:val="24"/>
+          <w:sz w:val="22"/>
+          <w:szCs w:val="22"/>
           <w:lang w:eastAsia="it-IT"/>
         </w:rPr>
       </w:pPr>
-      <w:hyperlink w:anchor="_Toc117513520" w:history="1">
+      <w:hyperlink w:anchor="_Toc117677571" w:history="1">
         <w:r>
           <w:rPr>
             <w:rStyle w:val="Collegamentoipertestuale"/>
@@ -3547,8 +3549,8 @@
             <w:rFonts w:eastAsiaTheme="minorEastAsia" w:cstheme="minorBidi"/>
             <w:smallCaps w:val="0"/>
             <w:noProof/>
-            <w:sz w:val="24"/>
-            <w:szCs w:val="24"/>
+            <w:sz w:val="22"/>
+            <w:szCs w:val="22"/>
             <w:lang w:eastAsia="it-IT"/>
           </w:rPr>
           <w:tab/>
@@ -3580,7 +3582,7 @@
             <w:noProof/>
             <w:webHidden/>
           </w:rPr>
-          <w:instrText xml:space="preserve"> PAGEREF _Toc117513520 \h </w:instrText>
+          <w:instrText xml:space="preserve"> PAGEREF _Toc117677571 \h </w:instrText>
         </w:r>
         <w:r>
           <w:rPr>
@@ -3622,12 +3624,12 @@
           <w:rFonts w:eastAsiaTheme="minorEastAsia" w:cstheme="minorBidi"/>
           <w:smallCaps w:val="0"/>
           <w:noProof/>
-          <w:sz w:val="24"/>
-          <w:szCs w:val="24"/>
+          <w:sz w:val="22"/>
+          <w:szCs w:val="22"/>
           <w:lang w:eastAsia="it-IT"/>
         </w:rPr>
       </w:pPr>
-      <w:hyperlink w:anchor="_Toc117513521" w:history="1">
+      <w:hyperlink w:anchor="_Toc117677572" w:history="1">
         <w:r>
           <w:rPr>
             <w:rStyle w:val="Collegamentoipertestuale"/>
@@ -3641,8 +3643,8 @@
             <w:rFonts w:eastAsiaTheme="minorEastAsia" w:cstheme="minorBidi"/>
             <w:smallCaps w:val="0"/>
             <w:noProof/>
-            <w:sz w:val="24"/>
-            <w:szCs w:val="24"/>
+            <w:sz w:val="22"/>
+            <w:szCs w:val="22"/>
             <w:lang w:eastAsia="it-IT"/>
           </w:rPr>
           <w:tab/>
@@ -3674,7 +3676,7 @@
             <w:noProof/>
             <w:webHidden/>
           </w:rPr>
-          <w:instrText xml:space="preserve"> PAGEREF _Toc117513521 \h </w:instrText>
+          <w:instrText xml:space="preserve"> PAGEREF _Toc117677572 \h </w:instrText>
         </w:r>
         <w:r>
           <w:rPr>
@@ -3716,12 +3718,12 @@
           <w:rFonts w:eastAsiaTheme="minorEastAsia" w:cstheme="minorBidi"/>
           <w:smallCaps w:val="0"/>
           <w:noProof/>
-          <w:sz w:val="24"/>
-          <w:szCs w:val="24"/>
+          <w:sz w:val="22"/>
+          <w:szCs w:val="22"/>
           <w:lang w:eastAsia="it-IT"/>
         </w:rPr>
       </w:pPr>
-      <w:hyperlink w:anchor="_Toc117513522" w:history="1">
+      <w:hyperlink w:anchor="_Toc117677573" w:history="1">
         <w:r>
           <w:rPr>
             <w:rStyle w:val="Collegamentoipertestuale"/>
@@ -3735,8 +3737,8 @@
             <w:rFonts w:eastAsiaTheme="minorEastAsia" w:cstheme="minorBidi"/>
             <w:smallCaps w:val="0"/>
             <w:noProof/>
-            <w:sz w:val="24"/>
-            <w:szCs w:val="24"/>
+            <w:sz w:val="22"/>
+            <w:szCs w:val="22"/>
             <w:lang w:eastAsia="it-IT"/>
           </w:rPr>
           <w:tab/>
@@ -3768,7 +3770,7 @@
             <w:noProof/>
             <w:webHidden/>
           </w:rPr>
-          <w:instrText xml:space="preserve"> PAGEREF _Toc117513522 \h </w:instrText>
+          <w:instrText xml:space="preserve"> PAGEREF _Toc117677573 \h </w:instrText>
         </w:r>
         <w:r>
           <w:rPr>
@@ -3810,12 +3812,12 @@
           <w:rFonts w:eastAsiaTheme="minorEastAsia" w:cstheme="minorBidi"/>
           <w:smallCaps w:val="0"/>
           <w:noProof/>
-          <w:sz w:val="24"/>
-          <w:szCs w:val="24"/>
+          <w:sz w:val="22"/>
+          <w:szCs w:val="22"/>
           <w:lang w:eastAsia="it-IT"/>
         </w:rPr>
       </w:pPr>
-      <w:hyperlink w:anchor="_Toc117513523" w:history="1">
+      <w:hyperlink w:anchor="_Toc117677574" w:history="1">
         <w:r>
           <w:rPr>
             <w:rStyle w:val="Collegamentoipertestuale"/>
@@ -3829,8 +3831,8 @@
             <w:rFonts w:eastAsiaTheme="minorEastAsia" w:cstheme="minorBidi"/>
             <w:smallCaps w:val="0"/>
             <w:noProof/>
-            <w:sz w:val="24"/>
-            <w:szCs w:val="24"/>
+            <w:sz w:val="22"/>
+            <w:szCs w:val="22"/>
             <w:lang w:eastAsia="it-IT"/>
           </w:rPr>
           <w:tab/>
@@ -3862,7 +3864,7 @@
             <w:noProof/>
             <w:webHidden/>
           </w:rPr>
-          <w:instrText xml:space="preserve"> PAGEREF _Toc117513523 \h </w:instrText>
+          <w:instrText xml:space="preserve"> PAGEREF _Toc117677574 \h </w:instrText>
         </w:r>
         <w:r>
           <w:rPr>
@@ -3904,12 +3906,12 @@
           <w:rFonts w:eastAsiaTheme="minorEastAsia" w:cstheme="minorBidi"/>
           <w:smallCaps w:val="0"/>
           <w:noProof/>
-          <w:sz w:val="24"/>
-          <w:szCs w:val="24"/>
+          <w:sz w:val="22"/>
+          <w:szCs w:val="22"/>
           <w:lang w:eastAsia="it-IT"/>
         </w:rPr>
       </w:pPr>
-      <w:hyperlink w:anchor="_Toc117513524" w:history="1">
+      <w:hyperlink w:anchor="_Toc117677575" w:history="1">
         <w:r>
           <w:rPr>
             <w:rStyle w:val="Collegamentoipertestuale"/>
@@ -3923,8 +3925,8 @@
             <w:rFonts w:eastAsiaTheme="minorEastAsia" w:cstheme="minorBidi"/>
             <w:smallCaps w:val="0"/>
             <w:noProof/>
-            <w:sz w:val="24"/>
-            <w:szCs w:val="24"/>
+            <w:sz w:val="22"/>
+            <w:szCs w:val="22"/>
             <w:lang w:eastAsia="it-IT"/>
           </w:rPr>
           <w:tab/>
@@ -3956,7 +3958,7 @@
             <w:noProof/>
             <w:webHidden/>
           </w:rPr>
-          <w:instrText xml:space="preserve"> PAGEREF _Toc117513524 \h </w:instrText>
+          <w:instrText xml:space="preserve"> PAGEREF _Toc117677575 \h </w:instrText>
         </w:r>
         <w:r>
           <w:rPr>
@@ -3998,12 +4000,12 @@
           <w:rFonts w:eastAsiaTheme="minorEastAsia" w:cstheme="minorBidi"/>
           <w:smallCaps w:val="0"/>
           <w:noProof/>
-          <w:sz w:val="24"/>
-          <w:szCs w:val="24"/>
+          <w:sz w:val="22"/>
+          <w:szCs w:val="22"/>
           <w:lang w:eastAsia="it-IT"/>
         </w:rPr>
       </w:pPr>
-      <w:hyperlink w:anchor="_Toc117513525" w:history="1">
+      <w:hyperlink w:anchor="_Toc117677576" w:history="1">
         <w:r>
           <w:rPr>
             <w:rStyle w:val="Collegamentoipertestuale"/>
@@ -4017,8 +4019,8 @@
             <w:rFonts w:eastAsiaTheme="minorEastAsia" w:cstheme="minorBidi"/>
             <w:smallCaps w:val="0"/>
             <w:noProof/>
-            <w:sz w:val="24"/>
-            <w:szCs w:val="24"/>
+            <w:sz w:val="22"/>
+            <w:szCs w:val="22"/>
             <w:lang w:eastAsia="it-IT"/>
           </w:rPr>
           <w:tab/>
@@ -4050,7 +4052,7 @@
             <w:noProof/>
             <w:webHidden/>
           </w:rPr>
-          <w:instrText xml:space="preserve"> PAGEREF _Toc117513525 \h </w:instrText>
+          <w:instrText xml:space="preserve"> PAGEREF _Toc117677576 \h </w:instrText>
         </w:r>
         <w:r>
           <w:rPr>
@@ -4092,12 +4094,12 @@
           <w:rFonts w:eastAsiaTheme="minorEastAsia" w:cstheme="minorBidi"/>
           <w:smallCaps w:val="0"/>
           <w:noProof/>
-          <w:sz w:val="24"/>
-          <w:szCs w:val="24"/>
+          <w:sz w:val="22"/>
+          <w:szCs w:val="22"/>
           <w:lang w:eastAsia="it-IT"/>
         </w:rPr>
       </w:pPr>
-      <w:hyperlink w:anchor="_Toc117513526" w:history="1">
+      <w:hyperlink w:anchor="_Toc117677577" w:history="1">
         <w:r>
           <w:rPr>
             <w:rStyle w:val="Collegamentoipertestuale"/>
@@ -4111,8 +4113,8 @@
             <w:rFonts w:eastAsiaTheme="minorEastAsia" w:cstheme="minorBidi"/>
             <w:smallCaps w:val="0"/>
             <w:noProof/>
-            <w:sz w:val="24"/>
-            <w:szCs w:val="24"/>
+            <w:sz w:val="22"/>
+            <w:szCs w:val="22"/>
             <w:lang w:eastAsia="it-IT"/>
           </w:rPr>
           <w:tab/>
@@ -4144,7 +4146,7 @@
             <w:noProof/>
             <w:webHidden/>
           </w:rPr>
-          <w:instrText xml:space="preserve"> PAGEREF _Toc117513526 \h </w:instrText>
+          <w:instrText xml:space="preserve"> PAGEREF _Toc117677577 \h </w:instrText>
         </w:r>
         <w:r>
           <w:rPr>
@@ -4186,12 +4188,12 @@
           <w:rFonts w:eastAsiaTheme="minorEastAsia" w:cstheme="minorBidi"/>
           <w:smallCaps w:val="0"/>
           <w:noProof/>
-          <w:sz w:val="24"/>
-          <w:szCs w:val="24"/>
+          <w:sz w:val="22"/>
+          <w:szCs w:val="22"/>
           <w:lang w:eastAsia="it-IT"/>
         </w:rPr>
       </w:pPr>
-      <w:hyperlink w:anchor="_Toc117513527" w:history="1">
+      <w:hyperlink w:anchor="_Toc117677578" w:history="1">
         <w:r>
           <w:rPr>
             <w:rStyle w:val="Collegamentoipertestuale"/>
@@ -4205,8 +4207,8 @@
             <w:rFonts w:eastAsiaTheme="minorEastAsia" w:cstheme="minorBidi"/>
             <w:smallCaps w:val="0"/>
             <w:noProof/>
-            <w:sz w:val="24"/>
-            <w:szCs w:val="24"/>
+            <w:sz w:val="22"/>
+            <w:szCs w:val="22"/>
             <w:lang w:eastAsia="it-IT"/>
           </w:rPr>
           <w:tab/>
@@ -4238,7 +4240,7 @@
             <w:noProof/>
             <w:webHidden/>
           </w:rPr>
-          <w:instrText xml:space="preserve"> PAGEREF _Toc117513527 \h </w:instrText>
+          <w:instrText xml:space="preserve"> PAGEREF _Toc117677578 \h </w:instrText>
         </w:r>
         <w:r>
           <w:rPr>
@@ -4280,12 +4282,12 @@
           <w:rFonts w:eastAsiaTheme="minorEastAsia" w:cstheme="minorBidi"/>
           <w:smallCaps w:val="0"/>
           <w:noProof/>
-          <w:sz w:val="24"/>
-          <w:szCs w:val="24"/>
+          <w:sz w:val="22"/>
+          <w:szCs w:val="22"/>
           <w:lang w:eastAsia="it-IT"/>
         </w:rPr>
       </w:pPr>
-      <w:hyperlink w:anchor="_Toc117513528" w:history="1">
+      <w:hyperlink w:anchor="_Toc117677579" w:history="1">
         <w:r>
           <w:rPr>
             <w:rStyle w:val="Collegamentoipertestuale"/>
@@ -4299,8 +4301,8 @@
             <w:rFonts w:eastAsiaTheme="minorEastAsia" w:cstheme="minorBidi"/>
             <w:smallCaps w:val="0"/>
             <w:noProof/>
-            <w:sz w:val="24"/>
-            <w:szCs w:val="24"/>
+            <w:sz w:val="22"/>
+            <w:szCs w:val="22"/>
             <w:lang w:eastAsia="it-IT"/>
           </w:rPr>
           <w:tab/>
@@ -4332,7 +4334,7 @@
             <w:noProof/>
             <w:webHidden/>
           </w:rPr>
-          <w:instrText xml:space="preserve"> PAGEREF _Toc117513528 \h </w:instrText>
+          <w:instrText xml:space="preserve"> PAGEREF _Toc117677579 \h </w:instrText>
         </w:r>
         <w:r>
           <w:rPr>
@@ -4374,16 +4376,17 @@
           <w:rFonts w:eastAsiaTheme="minorEastAsia" w:cstheme="minorBidi"/>
           <w:smallCaps w:val="0"/>
           <w:noProof/>
-          <w:sz w:val="24"/>
-          <w:szCs w:val="24"/>
+          <w:sz w:val="22"/>
+          <w:szCs w:val="22"/>
           <w:lang w:eastAsia="it-IT"/>
         </w:rPr>
       </w:pPr>
-      <w:hyperlink w:anchor="_Toc117513529" w:history="1">
+      <w:hyperlink w:anchor="_Toc117677580" w:history="1">
         <w:r>
           <w:rPr>
             <w:rStyle w:val="Collegamentoipertestuale"/>
             <w:rFonts w:ascii="Symbol" w:hAnsi="Symbol" w:cs="Calibri Light"/>
+            <w:bCs/>
             <w:noProof/>
           </w:rPr>
           <w:t></w:t>
@@ -4393,8 +4396,8 @@
             <w:rFonts w:eastAsiaTheme="minorEastAsia" w:cstheme="minorBidi"/>
             <w:smallCaps w:val="0"/>
             <w:noProof/>
-            <w:sz w:val="24"/>
-            <w:szCs w:val="24"/>
+            <w:sz w:val="22"/>
+            <w:szCs w:val="22"/>
             <w:lang w:eastAsia="it-IT"/>
           </w:rPr>
           <w:tab/>
@@ -4403,6 +4406,7 @@
           <w:rPr>
             <w:rStyle w:val="Collegamentoipertestuale"/>
             <w:rFonts w:ascii="Calibri Light" w:hAnsi="Calibri Light" w:cs="Calibri Light"/>
+            <w:bCs/>
             <w:noProof/>
           </w:rPr>
           <w:t>RNF 12. Affidabilità</w:t>
@@ -4426,7 +4430,7 @@
             <w:noProof/>
             <w:webHidden/>
           </w:rPr>
-          <w:instrText xml:space="preserve"> PAGEREF _Toc117513529 \h </w:instrText>
+          <w:instrText xml:space="preserve"> PAGEREF _Toc117677580 \h </w:instrText>
         </w:r>
         <w:r>
           <w:rPr>
@@ -4469,12 +4473,12 @@
           <w:bCs w:val="0"/>
           <w:caps w:val="0"/>
           <w:noProof/>
-          <w:sz w:val="24"/>
-          <w:szCs w:val="24"/>
+          <w:sz w:val="22"/>
+          <w:szCs w:val="22"/>
           <w:lang w:eastAsia="it-IT"/>
         </w:rPr>
       </w:pPr>
-      <w:hyperlink w:anchor="_Toc117513530" w:history="1">
+      <w:hyperlink w:anchor="_Toc117677581" w:history="1">
         <w:r>
           <w:rPr>
             <w:rStyle w:val="Collegamentoipertestuale"/>
@@ -4501,7 +4505,7 @@
             <w:noProof/>
             <w:webHidden/>
           </w:rPr>
-          <w:instrText xml:space="preserve"> PAGEREF _Toc117513530 \h </w:instrText>
+          <w:instrText xml:space="preserve"> PAGEREF _Toc117677581 \h </w:instrText>
         </w:r>
         <w:r>
           <w:rPr>
@@ -4542,12 +4546,12 @@
           <w:rFonts w:eastAsiaTheme="minorEastAsia" w:cstheme="minorBidi"/>
           <w:smallCaps w:val="0"/>
           <w:noProof/>
-          <w:sz w:val="24"/>
-          <w:szCs w:val="24"/>
+          <w:sz w:val="22"/>
+          <w:szCs w:val="22"/>
           <w:lang w:eastAsia="it-IT"/>
         </w:rPr>
       </w:pPr>
-      <w:hyperlink w:anchor="_Toc117513531" w:history="1">
+      <w:hyperlink w:anchor="_Toc117677582" w:history="1">
         <w:r>
           <w:rPr>
             <w:rStyle w:val="Collegamentoipertestuale"/>
@@ -4574,7 +4578,7 @@
             <w:noProof/>
             <w:webHidden/>
           </w:rPr>
-          <w:instrText xml:space="preserve"> PAGEREF _Toc117513531 \h </w:instrText>
+          <w:instrText xml:space="preserve"> PAGEREF _Toc117677582 \h </w:instrText>
         </w:r>
         <w:r>
           <w:rPr>
@@ -4615,12 +4619,12 @@
           <w:rFonts w:eastAsiaTheme="minorEastAsia" w:cstheme="minorBidi"/>
           <w:smallCaps w:val="0"/>
           <w:noProof/>
-          <w:sz w:val="24"/>
-          <w:szCs w:val="24"/>
+          <w:sz w:val="22"/>
+          <w:szCs w:val="22"/>
           <w:lang w:eastAsia="it-IT"/>
         </w:rPr>
       </w:pPr>
-      <w:hyperlink w:anchor="_Toc117513532" w:history="1">
+      <w:hyperlink w:anchor="_Toc117677583" w:history="1">
         <w:r>
           <w:rPr>
             <w:rStyle w:val="Collegamentoipertestuale"/>
@@ -4647,7 +4651,7 @@
             <w:noProof/>
             <w:webHidden/>
           </w:rPr>
-          <w:instrText xml:space="preserve"> PAGEREF _Toc117513532 \h </w:instrText>
+          <w:instrText xml:space="preserve"> PAGEREF _Toc117677583 \h </w:instrText>
         </w:r>
         <w:r>
           <w:rPr>
@@ -4688,12 +4692,12 @@
           <w:rFonts w:eastAsiaTheme="minorEastAsia" w:cstheme="minorBidi"/>
           <w:smallCaps w:val="0"/>
           <w:noProof/>
-          <w:sz w:val="24"/>
-          <w:szCs w:val="24"/>
+          <w:sz w:val="22"/>
+          <w:szCs w:val="22"/>
           <w:lang w:eastAsia="it-IT"/>
         </w:rPr>
       </w:pPr>
-      <w:hyperlink w:anchor="_Toc117513533" w:history="1">
+      <w:hyperlink w:anchor="_Toc117677584" w:history="1">
         <w:r>
           <w:rPr>
             <w:rStyle w:val="Collegamentoipertestuale"/>
@@ -4720,7 +4724,7 @@
             <w:noProof/>
             <w:webHidden/>
           </w:rPr>
-          <w:instrText xml:space="preserve"> PAGEREF _Toc117513533 \h </w:instrText>
+          <w:instrText xml:space="preserve"> PAGEREF _Toc117677584 \h </w:instrText>
         </w:r>
         <w:r>
           <w:rPr>
@@ -4761,12 +4765,12 @@
           <w:rFonts w:eastAsiaTheme="minorEastAsia" w:cstheme="minorBidi"/>
           <w:smallCaps w:val="0"/>
           <w:noProof/>
-          <w:sz w:val="24"/>
-          <w:szCs w:val="24"/>
+          <w:sz w:val="22"/>
+          <w:szCs w:val="22"/>
           <w:lang w:eastAsia="it-IT"/>
         </w:rPr>
       </w:pPr>
-      <w:hyperlink w:anchor="_Toc117513534" w:history="1">
+      <w:hyperlink w:anchor="_Toc117677585" w:history="1">
         <w:r>
           <w:rPr>
             <w:rStyle w:val="Collegamentoipertestuale"/>
@@ -4793,7 +4797,7 @@
             <w:noProof/>
             <w:webHidden/>
           </w:rPr>
-          <w:instrText xml:space="preserve"> PAGEREF _Toc117513534 \h </w:instrText>
+          <w:instrText xml:space="preserve"> PAGEREF _Toc117677585 \h </w:instrText>
         </w:r>
         <w:r>
           <w:rPr>
@@ -4834,12 +4838,12 @@
           <w:rFonts w:eastAsiaTheme="minorEastAsia" w:cstheme="minorBidi"/>
           <w:smallCaps w:val="0"/>
           <w:noProof/>
-          <w:sz w:val="24"/>
-          <w:szCs w:val="24"/>
+          <w:sz w:val="22"/>
+          <w:szCs w:val="22"/>
           <w:lang w:eastAsia="it-IT"/>
         </w:rPr>
       </w:pPr>
-      <w:hyperlink w:anchor="_Toc117513535" w:history="1">
+      <w:hyperlink w:anchor="_Toc117677586" w:history="1">
         <w:r>
           <w:rPr>
             <w:rStyle w:val="Collegamentoipertestuale"/>
@@ -4866,7 +4870,7 @@
             <w:noProof/>
             <w:webHidden/>
           </w:rPr>
-          <w:instrText xml:space="preserve"> PAGEREF _Toc117513535 \h </w:instrText>
+          <w:instrText xml:space="preserve"> PAGEREF _Toc117677586 \h </w:instrText>
         </w:r>
         <w:r>
           <w:rPr>
@@ -4907,12 +4911,12 @@
           <w:rFonts w:eastAsiaTheme="minorEastAsia" w:cstheme="minorBidi"/>
           <w:smallCaps w:val="0"/>
           <w:noProof/>
-          <w:sz w:val="24"/>
-          <w:szCs w:val="24"/>
+          <w:sz w:val="22"/>
+          <w:szCs w:val="22"/>
           <w:lang w:eastAsia="it-IT"/>
         </w:rPr>
       </w:pPr>
-      <w:hyperlink w:anchor="_Toc117513536" w:history="1">
+      <w:hyperlink w:anchor="_Toc117677587" w:history="1">
         <w:r>
           <w:rPr>
             <w:rStyle w:val="Collegamentoipertestuale"/>
@@ -4939,7 +4943,7 @@
             <w:noProof/>
             <w:webHidden/>
           </w:rPr>
-          <w:instrText xml:space="preserve"> PAGEREF _Toc117513536 \h </w:instrText>
+          <w:instrText xml:space="preserve"> PAGEREF _Toc117677587 \h </w:instrText>
         </w:r>
         <w:r>
           <w:rPr>
@@ -4980,12 +4984,12 @@
           <w:rFonts w:eastAsiaTheme="minorEastAsia" w:cstheme="minorBidi"/>
           <w:smallCaps w:val="0"/>
           <w:noProof/>
-          <w:sz w:val="24"/>
-          <w:szCs w:val="24"/>
+          <w:sz w:val="22"/>
+          <w:szCs w:val="22"/>
           <w:lang w:eastAsia="it-IT"/>
         </w:rPr>
       </w:pPr>
-      <w:hyperlink w:anchor="_Toc117513537" w:history="1">
+      <w:hyperlink w:anchor="_Toc117677588" w:history="1">
         <w:r>
           <w:rPr>
             <w:rStyle w:val="Collegamentoipertestuale"/>
@@ -5012,7 +5016,7 @@
             <w:noProof/>
             <w:webHidden/>
           </w:rPr>
-          <w:instrText xml:space="preserve"> PAGEREF _Toc117513537 \h </w:instrText>
+          <w:instrText xml:space="preserve"> PAGEREF _Toc117677588 \h </w:instrText>
         </w:r>
         <w:r>
           <w:rPr>
@@ -5053,12 +5057,12 @@
           <w:rFonts w:eastAsiaTheme="minorEastAsia" w:cstheme="minorBidi"/>
           <w:smallCaps w:val="0"/>
           <w:noProof/>
-          <w:sz w:val="24"/>
-          <w:szCs w:val="24"/>
+          <w:sz w:val="22"/>
+          <w:szCs w:val="22"/>
           <w:lang w:eastAsia="it-IT"/>
         </w:rPr>
       </w:pPr>
-      <w:hyperlink w:anchor="_Toc117513538" w:history="1">
+      <w:hyperlink w:anchor="_Toc117677589" w:history="1">
         <w:r>
           <w:rPr>
             <w:rStyle w:val="Collegamentoipertestuale"/>
@@ -5085,7 +5089,7 @@
             <w:noProof/>
             <w:webHidden/>
           </w:rPr>
-          <w:instrText xml:space="preserve"> PAGEREF _Toc117513538 \h </w:instrText>
+          <w:instrText xml:space="preserve"> PAGEREF _Toc117677589 \h </w:instrText>
         </w:r>
         <w:r>
           <w:rPr>
@@ -5128,32 +5132,18 @@
           <w:bCs w:val="0"/>
           <w:caps w:val="0"/>
           <w:noProof/>
-          <w:sz w:val="24"/>
-          <w:szCs w:val="24"/>
+          <w:sz w:val="22"/>
+          <w:szCs w:val="22"/>
           <w:lang w:eastAsia="it-IT"/>
         </w:rPr>
       </w:pPr>
-      <w:hyperlink w:anchor="_Toc117513539" w:history="1">
+      <w:hyperlink w:anchor="_Toc117677590" w:history="1">
         <w:r>
           <w:rPr>
             <w:rStyle w:val="Collegamentoipertestuale"/>
             <w:noProof/>
           </w:rPr>
-          <w:t>Design Ba</w:t>
-        </w:r>
-        <w:r>
-          <w:rPr>
-            <w:rStyle w:val="Collegamentoipertestuale"/>
-            <w:noProof/>
-          </w:rPr>
-          <w:t>c</w:t>
-        </w:r>
-        <w:r>
-          <w:rPr>
-            <w:rStyle w:val="Collegamentoipertestuale"/>
-            <w:noProof/>
-          </w:rPr>
-          <w:t>k-end</w:t>
+          <w:t>Design Back-end</w:t>
         </w:r>
         <w:r>
           <w:rPr>
@@ -5174,7 +5164,7 @@
             <w:noProof/>
             <w:webHidden/>
           </w:rPr>
-          <w:instrText xml:space="preserve"> PAGEREF _Toc117513539 \h </w:instrText>
+          <w:instrText xml:space="preserve"> PAGEREF _Toc117677590 \h </w:instrText>
         </w:r>
         <w:r>
           <w:rPr>
@@ -5362,7 +5352,7 @@
       <w:pPr>
         <w:pStyle w:val="Titolo1"/>
       </w:pPr>
-      <w:bookmarkStart w:id="2" w:name="_Toc117513486"/>
+      <w:bookmarkStart w:id="2" w:name="_Toc117677537"/>
       <w:r>
         <w:lastRenderedPageBreak/>
         <w:t>Scopo del documento</w:t>
@@ -5529,7 +5519,7 @@
       <w:pPr>
         <w:pStyle w:val="Titolo1"/>
       </w:pPr>
-      <w:bookmarkStart w:id="3" w:name="_Toc117513487"/>
+      <w:bookmarkStart w:id="3" w:name="_Toc117677538"/>
       <w:r>
         <w:rPr>
           <w:rStyle w:val="Titolo1Carattere"/>
@@ -6075,7 +6065,7 @@
       <w:pPr>
         <w:pStyle w:val="Titolo1"/>
       </w:pPr>
-      <w:bookmarkStart w:id="4" w:name="_Toc117513488"/>
+      <w:bookmarkStart w:id="4" w:name="_Toc117677539"/>
       <w:r>
         <w:lastRenderedPageBreak/>
         <w:t xml:space="preserve">Requisiti </w:t>
@@ -6100,7 +6090,7 @@
         </w:rPr>
       </w:pPr>
       <w:bookmarkStart w:id="5" w:name="_RF_1._Stato"/>
-      <w:bookmarkStart w:id="6" w:name="_Toc117513489"/>
+      <w:bookmarkStart w:id="6" w:name="_Toc117677540"/>
       <w:bookmarkEnd w:id="5"/>
       <w:r>
         <w:rPr>
@@ -6188,7 +6178,7 @@
         </w:rPr>
       </w:pPr>
       <w:bookmarkStart w:id="7" w:name="_RF_2._Stato"/>
-      <w:bookmarkStart w:id="8" w:name="_Toc117513490"/>
+      <w:bookmarkStart w:id="8" w:name="_Toc117677541"/>
       <w:bookmarkEnd w:id="7"/>
       <w:r>
         <w:rPr>
@@ -6246,7 +6236,7 @@
         </w:rPr>
       </w:pPr>
       <w:bookmarkStart w:id="9" w:name="_RF_3._Condizioni"/>
-      <w:bookmarkStart w:id="10" w:name="_Toc117513491"/>
+      <w:bookmarkStart w:id="10" w:name="_Toc117677542"/>
       <w:bookmarkEnd w:id="9"/>
       <w:r>
         <w:rPr>
@@ -6322,7 +6312,7 @@
         </w:rPr>
       </w:pPr>
       <w:bookmarkStart w:id="11" w:name="_RF_4._Stato"/>
-      <w:bookmarkStart w:id="12" w:name="_Toc117513492"/>
+      <w:bookmarkStart w:id="12" w:name="_Toc117677543"/>
       <w:bookmarkEnd w:id="11"/>
       <w:r>
         <w:rPr>
@@ -6417,7 +6407,7 @@
       </w:pPr>
       <w:bookmarkStart w:id="13" w:name="_RF_6._Registrazione"/>
       <w:bookmarkStart w:id="14" w:name="_RF_5._Registrazione"/>
-      <w:bookmarkStart w:id="15" w:name="_Toc117513493"/>
+      <w:bookmarkStart w:id="15" w:name="_Toc117677544"/>
       <w:bookmarkEnd w:id="13"/>
       <w:bookmarkEnd w:id="14"/>
       <w:r>
@@ -6507,7 +6497,7 @@
       </w:pPr>
       <w:bookmarkStart w:id="16" w:name="_RF_7._Campi"/>
       <w:bookmarkStart w:id="17" w:name="_RF_6._Campi"/>
-      <w:bookmarkStart w:id="18" w:name="_Toc117513494"/>
+      <w:bookmarkStart w:id="18" w:name="_Toc117677545"/>
       <w:bookmarkEnd w:id="16"/>
       <w:bookmarkEnd w:id="17"/>
       <w:r>
@@ -6666,7 +6656,7 @@
         </w:rPr>
       </w:pPr>
       <w:bookmarkStart w:id="19" w:name="_RF_7._Eliminazione"/>
-      <w:bookmarkStart w:id="20" w:name="_Toc117513495"/>
+      <w:bookmarkStart w:id="20" w:name="_Toc117677546"/>
       <w:bookmarkEnd w:id="19"/>
       <w:r>
         <w:rPr>
@@ -6761,7 +6751,7 @@
         </w:rPr>
       </w:pPr>
       <w:bookmarkStart w:id="21" w:name="_RF_8._Modifica"/>
-      <w:bookmarkStart w:id="22" w:name="_Toc117513496"/>
+      <w:bookmarkStart w:id="22" w:name="_Toc117677547"/>
       <w:bookmarkEnd w:id="21"/>
       <w:r>
         <w:rPr>
@@ -6845,7 +6835,7 @@
       </w:pPr>
       <w:bookmarkStart w:id="23" w:name="_RF_9._Impianti"/>
       <w:bookmarkStart w:id="24" w:name="_RF_9._Recupera"/>
-      <w:bookmarkStart w:id="25" w:name="_Toc117513497"/>
+      <w:bookmarkStart w:id="25" w:name="_Toc117677548"/>
       <w:bookmarkEnd w:id="23"/>
       <w:bookmarkEnd w:id="24"/>
       <w:r>
@@ -6937,14 +6927,14 @@
           <w:numId w:val="3"/>
         </w:numPr>
         <w:rPr>
-          <w:b w:val="0"/>
+          <w:rFonts w:asciiTheme="majorHAnsi" w:hAnsiTheme="majorHAnsi" w:cstheme="majorHAnsi"/>
           <w:bCs/>
         </w:rPr>
       </w:pPr>
-      <w:bookmarkStart w:id="26" w:name="_Toc117513498"/>
-      <w:r>
-        <w:rPr>
-          <w:b w:val="0"/>
+      <w:bookmarkStart w:id="26" w:name="_Toc117677549"/>
+      <w:r>
+        <w:rPr>
+          <w:rFonts w:asciiTheme="majorHAnsi" w:hAnsiTheme="majorHAnsi" w:cstheme="majorHAnsi"/>
           <w:bCs/>
         </w:rPr>
         <w:t>RF 10. Login</w:t>
@@ -7004,26 +6994,28 @@
           <w:numId w:val="3"/>
         </w:numPr>
         <w:rPr>
-          <w:b w:val="0"/>
+          <w:rFonts w:asciiTheme="majorHAnsi" w:hAnsiTheme="majorHAnsi" w:cstheme="majorHAnsi"/>
           <w:bCs/>
         </w:rPr>
       </w:pPr>
-      <w:bookmarkStart w:id="27" w:name="_Toc117513499"/>
-      <w:r>
-        <w:rPr>
-          <w:b w:val="0"/>
+      <w:bookmarkStart w:id="27" w:name="_Toc117677550"/>
+      <w:r>
+        <w:rPr>
+          <w:rFonts w:asciiTheme="majorHAnsi" w:hAnsiTheme="majorHAnsi" w:cstheme="majorHAnsi"/>
           <w:bCs/>
         </w:rPr>
-        <w:t>RF</w:t>
-      </w:r>
-      <w:r>
-        <w:rPr>
-          <w:b w:val="0"/>
+        <w:t xml:space="preserve">RF 11. </w:t>
+      </w:r>
+      <w:proofErr w:type="spellStart"/>
+      <w:r>
+        <w:rPr>
+          <w:rFonts w:asciiTheme="majorHAnsi" w:hAnsiTheme="majorHAnsi" w:cstheme="majorHAnsi"/>
           <w:bCs/>
         </w:rPr>
-        <w:t xml:space="preserve"> 11. Logout</w:t>
+        <w:t>Logout</w:t>
       </w:r>
       <w:bookmarkEnd w:id="27"/>
+      <w:proofErr w:type="spellEnd"/>
     </w:p>
     <w:p>
       <w:pPr>
@@ -7046,7 +7038,21 @@
         <w:rPr>
           <w:rFonts w:ascii="Calibri Light" w:hAnsi="Calibri Light" w:cs="Calibri Light"/>
         </w:rPr>
-        <w:t>loggato di effettuare il logout;</w:t>
+        <w:t xml:space="preserve">loggato di effettuare il </w:t>
+      </w:r>
+      <w:proofErr w:type="spellStart"/>
+      <w:r>
+        <w:rPr>
+          <w:rFonts w:ascii="Calibri Light" w:hAnsi="Calibri Light" w:cs="Calibri Light"/>
+        </w:rPr>
+        <w:t>logout</w:t>
+      </w:r>
+      <w:proofErr w:type="spellEnd"/>
+      <w:r>
+        <w:rPr>
+          <w:rFonts w:ascii="Calibri Light" w:hAnsi="Calibri Light" w:cs="Calibri Light"/>
+        </w:rPr>
+        <w:t>;</w:t>
       </w:r>
     </w:p>
     <w:p>
@@ -7061,7 +7067,7 @@
         </w:rPr>
       </w:pPr>
       <w:bookmarkStart w:id="28" w:name="_RF_10._Impianti"/>
-      <w:bookmarkStart w:id="29" w:name="_Toc117513500"/>
+      <w:bookmarkStart w:id="29" w:name="_Toc117677551"/>
       <w:bookmarkEnd w:id="28"/>
       <w:r>
         <w:rPr>
@@ -7176,7 +7182,7 @@
       </w:pPr>
       <w:bookmarkStart w:id="30" w:name="_RF_10._Storico"/>
       <w:bookmarkStart w:id="31" w:name="_RF_11._Storico"/>
-      <w:bookmarkStart w:id="32" w:name="_Toc117513501"/>
+      <w:bookmarkStart w:id="32" w:name="_Toc117677552"/>
       <w:bookmarkEnd w:id="30"/>
       <w:bookmarkEnd w:id="31"/>
       <w:r>
@@ -7258,7 +7264,7 @@
           <w:rFonts w:ascii="Calibri Light" w:hAnsi="Calibri Light" w:cs="Calibri Light"/>
         </w:rPr>
       </w:pPr>
-      <w:bookmarkStart w:id="33" w:name="_Toc117513502"/>
+      <w:bookmarkStart w:id="33" w:name="_Toc117677553"/>
       <w:r>
         <w:rPr>
           <w:rFonts w:ascii="Calibri Light" w:hAnsi="Calibri Light" w:cs="Calibri Light"/>
@@ -7356,7 +7362,7 @@
       </w:pPr>
       <w:bookmarkStart w:id="34" w:name="_RF_12._Acquisto"/>
       <w:bookmarkStart w:id="35" w:name="_RF_13._Acquisto"/>
-      <w:bookmarkStart w:id="36" w:name="_Toc117513503"/>
+      <w:bookmarkStart w:id="36" w:name="_Toc117677554"/>
       <w:bookmarkEnd w:id="34"/>
       <w:bookmarkEnd w:id="35"/>
       <w:r>
@@ -7426,7 +7432,7 @@
           <w:rFonts w:ascii="Calibri Light" w:hAnsi="Calibri Light" w:cs="Calibri Light"/>
         </w:rPr>
       </w:pPr>
-      <w:bookmarkStart w:id="37" w:name="_Toc117513504"/>
+      <w:bookmarkStart w:id="37" w:name="_Toc117677555"/>
       <w:r>
         <w:rPr>
           <w:rFonts w:ascii="Calibri Light" w:hAnsi="Calibri Light" w:cs="Calibri Light"/>
@@ -7496,14 +7502,46 @@
         <w:rPr>
           <w:rFonts w:asciiTheme="majorHAnsi" w:hAnsiTheme="majorHAnsi" w:cstheme="majorHAnsi"/>
         </w:rPr>
-        <w:t xml:space="preserve">permettere di scegliere ed effettuare un pagamento con i circuiti </w:t>
-      </w:r>
-      <w:r>
-        <w:rPr>
-          <w:rFonts w:ascii="Calibri Light" w:hAnsi="Calibri Light" w:cs="Calibri Light"/>
-        </w:rPr>
-        <w:t>di pagamento Visa e MasterCard</w:t>
-      </w:r>
+        <w:t>permettere di scegliere ed effettuare un pagamento con i</w:t>
+      </w:r>
+      <w:r>
+        <w:rPr>
+          <w:rFonts w:asciiTheme="majorHAnsi" w:hAnsiTheme="majorHAnsi" w:cstheme="majorHAnsi"/>
+        </w:rPr>
+        <w:t>l</w:t>
+      </w:r>
+      <w:r>
+        <w:rPr>
+          <w:rFonts w:asciiTheme="majorHAnsi" w:hAnsiTheme="majorHAnsi" w:cstheme="majorHAnsi"/>
+        </w:rPr>
+        <w:t xml:space="preserve"> circuit</w:t>
+      </w:r>
+      <w:r>
+        <w:rPr>
+          <w:rFonts w:asciiTheme="majorHAnsi" w:hAnsiTheme="majorHAnsi" w:cstheme="majorHAnsi"/>
+        </w:rPr>
+        <w:t>o</w:t>
+      </w:r>
+      <w:r>
+        <w:rPr>
+          <w:rFonts w:asciiTheme="majorHAnsi" w:hAnsiTheme="majorHAnsi" w:cstheme="majorHAnsi"/>
+        </w:rPr>
+        <w:t xml:space="preserve"> </w:t>
+      </w:r>
+      <w:r>
+        <w:rPr>
+          <w:rFonts w:ascii="Calibri Light" w:hAnsi="Calibri Light" w:cs="Calibri Light"/>
+        </w:rPr>
+        <w:t xml:space="preserve">di pagamento </w:t>
+      </w:r>
+      <w:proofErr w:type="spellStart"/>
+      <w:r>
+        <w:rPr>
+          <w:rFonts w:ascii="Calibri Light" w:hAnsi="Calibri Light" w:cs="Calibri Light"/>
+        </w:rPr>
+        <w:t>Paypal</w:t>
+      </w:r>
+      <w:proofErr w:type="spellEnd"/>
       <w:r>
         <w:rPr>
           <w:rFonts w:ascii="Calibri Light" w:hAnsi="Calibri Light" w:cs="Calibri Light"/>
@@ -7529,7 +7567,7 @@
         </w:rPr>
       </w:pPr>
       <w:bookmarkStart w:id="38" w:name="_RF_15._Limite"/>
-      <w:bookmarkStart w:id="39" w:name="_Toc117513505"/>
+      <w:bookmarkStart w:id="39" w:name="_Toc117677556"/>
       <w:bookmarkEnd w:id="38"/>
       <w:r>
         <w:rPr>
@@ -7664,7 +7702,7 @@
       </w:pPr>
       <w:bookmarkStart w:id="40" w:name="_RF_15._Visualizzazione"/>
       <w:bookmarkStart w:id="41" w:name="_RF_16._Visualizzazione"/>
-      <w:bookmarkStart w:id="42" w:name="_Toc117513506"/>
+      <w:bookmarkStart w:id="42" w:name="_Toc117677557"/>
       <w:bookmarkEnd w:id="40"/>
       <w:bookmarkEnd w:id="41"/>
       <w:r>
@@ -7734,7 +7772,7 @@
           <w:rFonts w:ascii="Calibri Light" w:hAnsi="Calibri Light" w:cs="Calibri Light"/>
         </w:rPr>
       </w:pPr>
-      <w:bookmarkStart w:id="43" w:name="_Toc117513507"/>
+      <w:bookmarkStart w:id="43" w:name="_Toc117677558"/>
       <w:r>
         <w:rPr>
           <w:rFonts w:ascii="Calibri Light" w:hAnsi="Calibri Light" w:cs="Calibri Light"/>
@@ -7820,7 +7858,7 @@
       </w:pPr>
       <w:bookmarkStart w:id="44" w:name="_RF_16._Classifica"/>
       <w:bookmarkStart w:id="45" w:name="_RF_18._Classifica"/>
-      <w:bookmarkStart w:id="46" w:name="_Toc117513508"/>
+      <w:bookmarkStart w:id="46" w:name="_Toc117677559"/>
       <w:bookmarkEnd w:id="44"/>
       <w:bookmarkEnd w:id="45"/>
       <w:r>
@@ -7967,7 +8005,7 @@
         </w:rPr>
       </w:pPr>
       <w:bookmarkStart w:id="47" w:name="_RF_19._Pubblicazione"/>
-      <w:bookmarkStart w:id="48" w:name="_Toc117513509"/>
+      <w:bookmarkStart w:id="48" w:name="_Toc117677560"/>
       <w:bookmarkEnd w:id="47"/>
       <w:r>
         <w:rPr>
@@ -8075,7 +8113,7 @@
       <w:bookmarkStart w:id="49" w:name="_RF_18._Prenotazione"/>
       <w:bookmarkStart w:id="50" w:name="_RF_19._Prenotazione"/>
       <w:bookmarkStart w:id="51" w:name="_RF_20._Prenotazione"/>
-      <w:bookmarkStart w:id="52" w:name="_Toc117513510"/>
+      <w:bookmarkStart w:id="52" w:name="_Toc117677561"/>
       <w:bookmarkEnd w:id="49"/>
       <w:bookmarkEnd w:id="50"/>
       <w:bookmarkEnd w:id="51"/>
@@ -8152,7 +8190,7 @@
           <w:rFonts w:ascii="Calibri Light" w:hAnsi="Calibri Light" w:cs="Calibri Light"/>
         </w:rPr>
       </w:pPr>
-      <w:bookmarkStart w:id="53" w:name="_Toc117513511"/>
+      <w:bookmarkStart w:id="53" w:name="_Toc117677562"/>
       <w:r>
         <w:rPr>
           <w:rFonts w:ascii="Calibri Light" w:hAnsi="Calibri Light" w:cs="Calibri Light"/>
@@ -8249,7 +8287,7 @@
           <w:rFonts w:ascii="Calibri Light" w:hAnsi="Calibri Light" w:cs="Calibri Light"/>
         </w:rPr>
       </w:pPr>
-      <w:bookmarkStart w:id="54" w:name="_Toc117513512"/>
+      <w:bookmarkStart w:id="54" w:name="_Toc117677563"/>
       <w:r>
         <w:rPr>
           <w:rFonts w:ascii="Calibri Light" w:hAnsi="Calibri Light" w:cs="Calibri Light"/>
@@ -8334,7 +8372,7 @@
         </w:rPr>
       </w:pPr>
       <w:bookmarkStart w:id="55" w:name="_RF_23._Visualizzazione"/>
-      <w:bookmarkStart w:id="56" w:name="_Toc117513513"/>
+      <w:bookmarkStart w:id="56" w:name="_Toc117677564"/>
       <w:bookmarkEnd w:id="55"/>
       <w:r>
         <w:rPr>
@@ -8386,7 +8424,7 @@
         </w:rPr>
       </w:pPr>
       <w:bookmarkStart w:id="57" w:name="_RF_24._Chi"/>
-      <w:bookmarkStart w:id="58" w:name="_Toc117513514"/>
+      <w:bookmarkStart w:id="58" w:name="_Toc117677565"/>
       <w:bookmarkEnd w:id="57"/>
       <w:r>
         <w:rPr>
@@ -8462,7 +8500,7 @@
         </w:rPr>
       </w:pPr>
       <w:bookmarkStart w:id="59" w:name="_RF_25._Contatti"/>
-      <w:bookmarkStart w:id="60" w:name="_Toc117513515"/>
+      <w:bookmarkStart w:id="60" w:name="_Toc117677566"/>
       <w:bookmarkEnd w:id="59"/>
       <w:r>
         <w:rPr>
@@ -8526,7 +8564,7 @@
         </w:rPr>
       </w:pPr>
       <w:bookmarkStart w:id="61" w:name="_RF_26._Privacy"/>
-      <w:bookmarkStart w:id="62" w:name="_Toc117513516"/>
+      <w:bookmarkStart w:id="62" w:name="_Toc117677567"/>
       <w:bookmarkEnd w:id="61"/>
       <w:r>
         <w:rPr>
@@ -9656,7 +9694,7 @@
       <w:pPr>
         <w:pStyle w:val="Titolo1"/>
       </w:pPr>
-      <w:bookmarkStart w:id="63" w:name="_Toc117513517"/>
+      <w:bookmarkStart w:id="63" w:name="_Toc117677568"/>
       <w:r>
         <w:lastRenderedPageBreak/>
         <w:t>Requisiti non funzionali</w:t>
@@ -9677,7 +9715,7 @@
           <w:rFonts w:ascii="Calibri Light" w:hAnsi="Calibri Light" w:cs="Calibri Light"/>
         </w:rPr>
       </w:pPr>
-      <w:bookmarkStart w:id="64" w:name="_Toc117513518"/>
+      <w:bookmarkStart w:id="64" w:name="_Toc117677569"/>
       <w:r>
         <w:rPr>
           <w:rFonts w:ascii="Calibri Light" w:hAnsi="Calibri Light" w:cs="Calibri Light"/>
@@ -9867,7 +9905,7 @@
         </w:rPr>
       </w:pPr>
       <w:bookmarkStart w:id="65" w:name="_RNF_2._Implementazione"/>
-      <w:bookmarkStart w:id="66" w:name="_Toc117513519"/>
+      <w:bookmarkStart w:id="66" w:name="_Toc117677570"/>
       <w:bookmarkEnd w:id="65"/>
       <w:r>
         <w:rPr>
@@ -9939,7 +9977,7 @@
           <w:rFonts w:ascii="Calibri Light" w:hAnsi="Calibri Light" w:cs="Calibri Light"/>
         </w:rPr>
       </w:pPr>
-      <w:bookmarkStart w:id="67" w:name="_Toc117513520"/>
+      <w:bookmarkStart w:id="67" w:name="_Toc117677571"/>
       <w:r>
         <w:rPr>
           <w:rFonts w:ascii="Calibri Light" w:hAnsi="Calibri Light" w:cs="Calibri Light"/>
@@ -10035,7 +10073,21 @@
         <w:rPr>
           <w:rFonts w:ascii="Calibri Light" w:hAnsi="Calibri Light" w:cs="Calibri Light"/>
         </w:rPr>
-        <w:t>dei principali browser, ovvero Google Chrome, Mozilla Firefox e Safari;</w:t>
+        <w:t xml:space="preserve">dei principali browser, ovvero Google Chrome, </w:t>
+      </w:r>
+      <w:proofErr w:type="spellStart"/>
+      <w:r>
+        <w:rPr>
+          <w:rFonts w:ascii="Calibri Light" w:hAnsi="Calibri Light" w:cs="Calibri Light"/>
+        </w:rPr>
+        <w:t>Mozilla</w:t>
+      </w:r>
+      <w:proofErr w:type="spellEnd"/>
+      <w:r>
+        <w:rPr>
+          <w:rFonts w:ascii="Calibri Light" w:hAnsi="Calibri Light" w:cs="Calibri Light"/>
+        </w:rPr>
+        <w:t xml:space="preserve"> Firefox e Safari;</w:t>
       </w:r>
     </w:p>
     <w:p>
@@ -10051,7 +10103,7 @@
       </w:pPr>
       <w:bookmarkStart w:id="68" w:name="_RNF_4._Sicurezza"/>
       <w:bookmarkStart w:id="69" w:name="_RNF_4._Normative"/>
-      <w:bookmarkStart w:id="70" w:name="_Toc117513521"/>
+      <w:bookmarkStart w:id="70" w:name="_Toc117677572"/>
       <w:bookmarkEnd w:id="68"/>
       <w:bookmarkEnd w:id="69"/>
       <w:r>
@@ -10215,7 +10267,7 @@
       </w:pPr>
       <w:bookmarkStart w:id="71" w:name="_RNF_5._Sicurezza"/>
       <w:bookmarkStart w:id="72" w:name="_RNF_5._Password"/>
-      <w:bookmarkStart w:id="73" w:name="_Toc117513522"/>
+      <w:bookmarkStart w:id="73" w:name="_Toc117677573"/>
       <w:bookmarkEnd w:id="71"/>
       <w:bookmarkEnd w:id="72"/>
       <w:r>
@@ -10331,7 +10383,7 @@
           <w:rFonts w:ascii="Calibri Light" w:hAnsi="Calibri Light" w:cs="Calibri Light"/>
         </w:rPr>
       </w:pPr>
-      <w:bookmarkStart w:id="74" w:name="_Toc117513523"/>
+      <w:bookmarkStart w:id="74" w:name="_Toc117677574"/>
       <w:r>
         <w:rPr>
           <w:rFonts w:ascii="Calibri Light" w:hAnsi="Calibri Light" w:cs="Calibri Light"/>
@@ -10414,7 +10466,7 @@
           <w:rFonts w:ascii="Calibri Light" w:hAnsi="Calibri Light" w:cs="Calibri Light"/>
         </w:rPr>
       </w:pPr>
-      <w:bookmarkStart w:id="75" w:name="_Toc117513524"/>
+      <w:bookmarkStart w:id="75" w:name="_Toc117677575"/>
       <w:r>
         <w:rPr>
           <w:rFonts w:ascii="Calibri Light" w:hAnsi="Calibri Light" w:cs="Calibri Light"/>
@@ -10521,7 +10573,7 @@
           <w:rFonts w:ascii="Calibri Light" w:hAnsi="Calibri Light" w:cs="Calibri Light"/>
         </w:rPr>
       </w:pPr>
-      <w:bookmarkStart w:id="76" w:name="_Toc117513525"/>
+      <w:bookmarkStart w:id="76" w:name="_Toc117677576"/>
       <w:r>
         <w:rPr>
           <w:rFonts w:ascii="Calibri Light" w:hAnsi="Calibri Light" w:cs="Calibri Light"/>
@@ -10602,7 +10654,21 @@
         <w:rPr>
           <w:rFonts w:ascii="Calibri Light" w:hAnsi="Calibri Light" w:cs="Calibri Light"/>
         </w:rPr>
-        <w:t xml:space="preserve"> devono essere aggiornati in tempo reale, ovvero con un refresh dei dati ogni minuto;</w:t>
+        <w:t xml:space="preserve"> devono essere aggiornati in tempo reale, ovvero con un </w:t>
+      </w:r>
+      <w:proofErr w:type="spellStart"/>
+      <w:r>
+        <w:rPr>
+          <w:rFonts w:ascii="Calibri Light" w:hAnsi="Calibri Light" w:cs="Calibri Light"/>
+        </w:rPr>
+        <w:t>refresh</w:t>
+      </w:r>
+      <w:proofErr w:type="spellEnd"/>
+      <w:r>
+        <w:rPr>
+          <w:rFonts w:ascii="Calibri Light" w:hAnsi="Calibri Light" w:cs="Calibri Light"/>
+        </w:rPr>
+        <w:t xml:space="preserve"> dei dati ogni minuto;</w:t>
       </w:r>
     </w:p>
     <w:p>
@@ -10617,7 +10683,7 @@
         </w:rPr>
       </w:pPr>
       <w:bookmarkStart w:id="77" w:name="_RNF_9._Notifica"/>
-      <w:bookmarkStart w:id="78" w:name="_Toc117513526"/>
+      <w:bookmarkStart w:id="78" w:name="_Toc117677577"/>
       <w:bookmarkEnd w:id="77"/>
       <w:r>
         <w:rPr>
@@ -10807,7 +10873,7 @@
           <w:rFonts w:asciiTheme="majorHAnsi" w:hAnsiTheme="majorHAnsi" w:cstheme="majorHAnsi"/>
         </w:rPr>
       </w:pPr>
-      <w:bookmarkStart w:id="79" w:name="_Toc117513527"/>
+      <w:bookmarkStart w:id="79" w:name="_Toc117677578"/>
       <w:r>
         <w:rPr>
           <w:rFonts w:asciiTheme="majorHAnsi" w:hAnsiTheme="majorHAnsi" w:cstheme="majorHAnsi"/>
@@ -10864,7 +10930,7 @@
           <w:rFonts w:asciiTheme="majorHAnsi" w:hAnsiTheme="majorHAnsi" w:cstheme="majorHAnsi"/>
         </w:rPr>
       </w:pPr>
-      <w:bookmarkStart w:id="80" w:name="_Toc117513528"/>
+      <w:bookmarkStart w:id="80" w:name="_Toc117677579"/>
       <w:r>
         <w:rPr>
           <w:rFonts w:asciiTheme="majorHAnsi" w:hAnsiTheme="majorHAnsi" w:cstheme="majorHAnsi"/>
@@ -10895,21 +10961,7 @@
           <w:rFonts w:asciiTheme="majorHAnsi" w:hAnsiTheme="majorHAnsi" w:cstheme="majorHAnsi"/>
         </w:rPr>
         <w:br/>
-        <w:t xml:space="preserve">Un utente qualunque deve essere in grado di comprendere le principali funzionalità del sistema (registrazione utenza, stato degli impianti, acquisto skipass) entro un periodo di tempo di </w:t>
-      </w:r>
-      <w:proofErr w:type="gramStart"/>
-      <w:r>
-        <w:rPr>
-          <w:rFonts w:asciiTheme="majorHAnsi" w:hAnsiTheme="majorHAnsi" w:cstheme="majorHAnsi"/>
-        </w:rPr>
-        <w:t>10</w:t>
-      </w:r>
-      <w:proofErr w:type="gramEnd"/>
-      <w:r>
-        <w:rPr>
-          <w:rFonts w:asciiTheme="majorHAnsi" w:hAnsiTheme="majorHAnsi" w:cstheme="majorHAnsi"/>
-        </w:rPr>
-        <w:t xml:space="preserve"> minuti senza dover leggere il manuale di utilizzo del software;</w:t>
+        <w:t>Un utente qualunque deve essere in grado di comprendere le principali funzionalità del sistema (registrazione utenza, stato degli impianti, acquisto skipass) entro un periodo di tempo di 10 minuti senza dover leggere il manuale di utilizzo del software;</w:t>
       </w:r>
     </w:p>
     <w:p>
@@ -10924,7 +10976,7 @@
           <w:bCs/>
         </w:rPr>
       </w:pPr>
-      <w:bookmarkStart w:id="81" w:name="_Toc117513529"/>
+      <w:bookmarkStart w:id="81" w:name="_Toc117677580"/>
       <w:r>
         <w:rPr>
           <w:rFonts w:ascii="Calibri Light" w:hAnsi="Calibri Light" w:cs="Calibri Light"/>
@@ -11139,7 +11191,7 @@
       <w:pPr>
         <w:pStyle w:val="Titolo1"/>
       </w:pPr>
-      <w:bookmarkStart w:id="82" w:name="_Toc117513530"/>
+      <w:bookmarkStart w:id="82" w:name="_Toc117677581"/>
       <w:r>
         <w:lastRenderedPageBreak/>
         <w:t>Design Front-end</w:t>
@@ -11405,7 +11457,7 @@
       <w:pPr>
         <w:pStyle w:val="Titolo2"/>
       </w:pPr>
-      <w:bookmarkStart w:id="83" w:name="_Toc117513531"/>
+      <w:bookmarkStart w:id="83" w:name="_Toc117677582"/>
       <w:proofErr w:type="spellStart"/>
       <w:r>
         <w:t>Navbar</w:t>
@@ -12051,7 +12103,7 @@
       <w:pPr>
         <w:pStyle w:val="Titolo2"/>
       </w:pPr>
-      <w:bookmarkStart w:id="84" w:name="_Toc117513532"/>
+      <w:bookmarkStart w:id="84" w:name="_Toc117677583"/>
       <w:proofErr w:type="spellStart"/>
       <w:r>
         <w:lastRenderedPageBreak/>
@@ -12487,7 +12539,7 @@
       <w:pPr>
         <w:pStyle w:val="Titolo2"/>
       </w:pPr>
-      <w:bookmarkStart w:id="85" w:name="_Toc117513533"/>
+      <w:bookmarkStart w:id="85" w:name="_Toc117677584"/>
       <w:r>
         <w:t>S</w:t>
       </w:r>
@@ -13088,7 +13140,7 @@
       <w:pPr>
         <w:pStyle w:val="Titolo2"/>
       </w:pPr>
-      <w:bookmarkStart w:id="86" w:name="_Toc117513534"/>
+      <w:bookmarkStart w:id="86" w:name="_Toc117677585"/>
       <w:r>
         <w:lastRenderedPageBreak/>
         <w:t>S</w:t>
@@ -13779,7 +13831,7 @@
       <w:pPr>
         <w:pStyle w:val="Titolo2"/>
       </w:pPr>
-      <w:bookmarkStart w:id="87" w:name="_Toc117513535"/>
+      <w:bookmarkStart w:id="87" w:name="_Toc117677586"/>
       <w:r>
         <w:lastRenderedPageBreak/>
         <w:t>S</w:t>
@@ -14359,7 +14411,7 @@
       <w:pPr>
         <w:pStyle w:val="Titolo2"/>
       </w:pPr>
-      <w:bookmarkStart w:id="88" w:name="_Toc117513536"/>
+      <w:bookmarkStart w:id="88" w:name="_Toc117677587"/>
       <w:r>
         <w:lastRenderedPageBreak/>
         <w:t>S</w:t>
@@ -14734,7 +14786,7 @@
       <w:pPr>
         <w:pStyle w:val="Titolo2"/>
       </w:pPr>
-      <w:bookmarkStart w:id="89" w:name="_Toc117513537"/>
+      <w:bookmarkStart w:id="89" w:name="_Toc117677588"/>
       <w:r>
         <w:lastRenderedPageBreak/>
         <w:t>S</w:t>
@@ -15246,7 +15298,7 @@
       <w:pPr>
         <w:pStyle w:val="Titolo2"/>
       </w:pPr>
-      <w:bookmarkStart w:id="90" w:name="_Toc117513538"/>
+      <w:bookmarkStart w:id="90" w:name="_Toc117677589"/>
       <w:r>
         <w:lastRenderedPageBreak/>
         <w:t>S</w:t>
@@ -15711,7 +15763,7 @@
       <w:pPr>
         <w:pStyle w:val="Titolo1"/>
       </w:pPr>
-      <w:bookmarkStart w:id="91" w:name="_Toc117513539"/>
+      <w:bookmarkStart w:id="91" w:name="_Toc117677590"/>
       <w:r>
         <w:lastRenderedPageBreak/>
         <w:t>Design Back-end</w:t>
@@ -15811,42 +15863,31 @@
         </w:rPr>
       </w:pPr>
       <w:hyperlink r:id="rId20" w:history="1">
-        <w:proofErr w:type="spellStart"/>
         <w:r>
           <w:rPr>
             <w:rStyle w:val="Collegamentoipertestuale"/>
             <w:rFonts w:ascii="Calibri Light" w:hAnsi="Calibri Light" w:cs="Calibri Light"/>
           </w:rPr>
-          <w:t>Mastercard</w:t>
-        </w:r>
-        <w:proofErr w:type="spellEnd"/>
+          <w:t>PayPal</w:t>
+        </w:r>
       </w:hyperlink>
       <w:r>
         <w:rPr>
           <w:rFonts w:ascii="Calibri Light" w:hAnsi="Calibri Light" w:cs="Calibri Light"/>
         </w:rPr>
-        <w:t xml:space="preserve"> e </w:t>
-      </w:r>
-      <w:hyperlink r:id="rId21" w:history="1">
-        <w:r>
-          <w:rPr>
-            <w:rStyle w:val="Collegamentoipertestuale"/>
-            <w:rFonts w:ascii="Calibri Light" w:hAnsi="Calibri Light" w:cs="Calibri Light"/>
-          </w:rPr>
-          <w:t>Visa</w:t>
-        </w:r>
-      </w:hyperlink>
-      <w:r>
-        <w:rPr>
-          <w:rFonts w:ascii="Calibri Light" w:hAnsi="Calibri Light" w:cs="Calibri Light"/>
-        </w:rPr>
         <w:t xml:space="preserve"> </w:t>
       </w:r>
       <w:r>
         <w:rPr>
           <w:rFonts w:ascii="Calibri Light" w:hAnsi="Calibri Light" w:cs="Calibri Light"/>
         </w:rPr>
-        <w:t>forniranno</w:t>
+        <w:t>forni</w:t>
+      </w:r>
+      <w:r>
+        <w:rPr>
+          <w:rFonts w:ascii="Calibri Light" w:hAnsi="Calibri Light" w:cs="Calibri Light"/>
+        </w:rPr>
+        <w:t>sce</w:t>
       </w:r>
       <w:r>
         <w:rPr>
@@ -15990,7 +16031,7 @@
           <w:rFonts w:ascii="Calibri Light" w:hAnsi="Calibri Light" w:cs="Calibri Light"/>
         </w:rPr>
       </w:pPr>
-      <w:hyperlink r:id="rId22" w:history="1">
+      <w:hyperlink r:id="rId21" w:history="1">
         <w:proofErr w:type="spellStart"/>
         <w:r>
           <w:rPr>
@@ -16005,23 +16046,11 @@
             <w:rStyle w:val="Collegamentoipertestuale"/>
             <w:rFonts w:ascii="Calibri Light" w:hAnsi="Calibri Light" w:cs="Calibri Light"/>
           </w:rPr>
-          <w:t xml:space="preserve"> A</w:t>
-        </w:r>
-        <w:r>
-          <w:rPr>
-            <w:rStyle w:val="Collegamentoipertestuale"/>
-            <w:rFonts w:ascii="Calibri Light" w:hAnsi="Calibri Light" w:cs="Calibri Light"/>
-          </w:rPr>
-          <w:t>P</w:t>
-        </w:r>
-        <w:r>
-          <w:rPr>
-            <w:rStyle w:val="Collegamentoipertestuale"/>
-            <w:rFonts w:ascii="Calibri Light" w:hAnsi="Calibri Light" w:cs="Calibri Light"/>
-          </w:rPr>
-          <w:t xml:space="preserve">I </w:t>
+          <w:t xml:space="preserve"> API</w:t>
         </w:r>
       </w:hyperlink>
+      <w:bookmarkStart w:id="92" w:name="_GoBack"/>
+      <w:bookmarkEnd w:id="92"/>
       <w:r>
         <w:rPr>
           <w:rFonts w:ascii="Calibri Light" w:hAnsi="Calibri Light" w:cs="Calibri Light"/>
@@ -16060,7 +16089,7 @@
           <w:rFonts w:ascii="Calibri Light" w:hAnsi="Calibri Light" w:cs="Calibri Light"/>
         </w:rPr>
       </w:pPr>
-      <w:hyperlink r:id="rId23" w:history="1">
+      <w:hyperlink r:id="rId22" w:history="1">
         <w:proofErr w:type="spellStart"/>
         <w:r>
           <w:rPr>
@@ -16202,9 +16231,9 @@
           <w:noProof/>
         </w:rPr>
         <w:drawing>
-          <wp:inline distT="0" distB="0" distL="0" distR="0" wp14:anchorId="34A16FC3" wp14:editId="17088408">
-            <wp:extent cx="5730737" cy="3337427"/>
-            <wp:effectExtent l="0" t="0" r="3810" b="0"/>
+          <wp:inline distT="0" distB="0" distL="0" distR="0" wp14:anchorId="34A16FC3" wp14:editId="0A3230CA">
+            <wp:extent cx="5727286" cy="3337877"/>
+            <wp:effectExtent l="0" t="0" r="6985" b="0"/>
             <wp:docPr id="5" name="Immagine 5"/>
             <wp:cNvGraphicFramePr>
               <a:graphicFrameLocks xmlns:a="http://schemas.openxmlformats.org/drawingml/2006/main" noChangeAspect="1"/>
@@ -16216,21 +16245,22 @@
                     <pic:cNvPr id="5" name="Immagine 5"/>
                     <pic:cNvPicPr/>
                   </pic:nvPicPr>
-                  <pic:blipFill rotWithShape="1">
-                    <a:blip r:embed="rId24" cstate="print">
+                  <pic:blipFill>
+                    <a:blip r:embed="rId23">
                       <a:extLst>
                         <a:ext uri="{28A0092B-C50C-407E-A947-70E740481C1C}">
                           <a14:useLocalDpi xmlns:a14="http://schemas.microsoft.com/office/drawing/2010/main" val="0"/>
                         </a:ext>
                       </a:extLst>
                     </a:blip>
-                    <a:srcRect t="553" b="3103"/>
-                    <a:stretch/>
+                    <a:stretch>
+                      <a:fillRect/>
+                    </a:stretch>
                   </pic:blipFill>
                   <pic:spPr bwMode="auto">
                     <a:xfrm>
                       <a:off x="0" y="0"/>
-                      <a:ext cx="5731510" cy="3337877"/>
+                      <a:ext cx="5727286" cy="3337877"/>
                     </a:xfrm>
                     <a:prstGeom prst="rect">
                       <a:avLst/>
@@ -16252,8 +16282,8 @@
       </w:r>
     </w:p>
     <w:sectPr>
-      <w:headerReference w:type="default" r:id="rId25"/>
-      <w:footerReference w:type="default" r:id="rId26"/>
+      <w:headerReference w:type="default" r:id="rId24"/>
+      <w:footerReference w:type="default" r:id="rId25"/>
       <w:pgSz w:w="11906" w:h="16838"/>
       <w:pgMar w:top="1440" w:right="1440" w:bottom="1440" w:left="1440" w:header="720" w:footer="720" w:gutter="0"/>
       <w:cols w:space="720"/>
@@ -16264,7 +16294,7 @@
 </file>
 
 <file path=word/endnotes.xml><?xml version="1.0" encoding="utf-8"?>
-<w:endnotes xmlns:wpc="http://schemas.microsoft.com/office/word/2010/wordprocessingCanvas" xmlns:cx="http://schemas.microsoft.com/office/drawing/2014/chartex" xmlns:cx1="http://schemas.microsoft.com/office/drawing/2015/9/8/chartex" xmlns:cx2="http://schemas.microsoft.com/office/drawing/2015/10/21/chartex" xmlns:cx3="http://schemas.microsoft.com/office/drawing/2016/5/9/chartex" xmlns:cx4="http://schemas.microsoft.com/office/drawing/2016/5/10/chartex" xmlns:cx5="http://schemas.microsoft.com/office/drawing/2016/5/11/chartex" xmlns:cx6="http://schemas.microsoft.com/office/drawing/2016/5/12/chartex" xmlns:cx7="http://schemas.microsoft.com/office/drawing/2016/5/13/chartex" xmlns:cx8="http://schemas.microsoft.com/office/drawing/2016/5/14/chartex" xmlns:mc="http://schemas.openxmlformats.org/markup-compatibility/2006" xmlns:aink="http://schemas.microsoft.com/office/drawing/2016/ink" xmlns:am3d="http://schemas.microsoft.com/office/drawing/2017/model3d" xmlns:o="urn:schemas-microsoft-com:office:office" xmlns:oel="http://schemas.microsoft.com/office/2019/extlst" xmlns:r="http://schemas.openxmlformats.org/officeDocument/2006/relationships" xmlns:m="http://schemas.openxmlformats.org/officeDocument/2006/math" xmlns:v="urn:schemas-microsoft-com:vml" xmlns:wp14="http://schemas.microsoft.com/office/word/2010/wordprocessingDrawing" xmlns:wp="http://schemas.openxmlformats.org/drawingml/2006/wordprocessingDrawing" xmlns:w10="urn:schemas-microsoft-com:office:word" xmlns:w="http://schemas.openxmlformats.org/wordprocessingml/2006/main" xmlns:w14="http://schemas.microsoft.com/office/word/2010/wordml" xmlns:w15="http://schemas.microsoft.com/office/word/2012/wordml" xmlns:w16cex="http://schemas.microsoft.com/office/word/2018/wordml/cex" xmlns:w16cid="http://schemas.microsoft.com/office/word/2016/wordml/cid" xmlns:w16="http://schemas.microsoft.com/office/word/2018/wordml" xmlns:w16sdtdh="http://schemas.microsoft.com/office/word/2020/wordml/sdtdatahash" xmlns:w16se="http://schemas.microsoft.com/office/word/2015/wordml/symex" xmlns:wpg="http://schemas.microsoft.com/office/word/2010/wordprocessingGroup" xmlns:wpi="http://schemas.microsoft.com/office/word/2010/wordprocessingInk" xmlns:wne="http://schemas.microsoft.com/office/word/2006/wordml" xmlns:wps="http://schemas.microsoft.com/office/word/2010/wordprocessingShape" mc:Ignorable="w14 w15 w16se w16cid w16 w16cex w16sdtdh wp14">
+<w:endnotes xmlns:wpc="http://schemas.microsoft.com/office/word/2010/wordprocessingCanvas" xmlns:cx="http://schemas.microsoft.com/office/drawing/2014/chartex" xmlns:cx1="http://schemas.microsoft.com/office/drawing/2015/9/8/chartex" xmlns:cx2="http://schemas.microsoft.com/office/drawing/2015/10/21/chartex" xmlns:cx3="http://schemas.microsoft.com/office/drawing/2016/5/9/chartex" xmlns:cx4="http://schemas.microsoft.com/office/drawing/2016/5/10/chartex" xmlns:cx5="http://schemas.microsoft.com/office/drawing/2016/5/11/chartex" xmlns:cx6="http://schemas.microsoft.com/office/drawing/2016/5/12/chartex" xmlns:cx7="http://schemas.microsoft.com/office/drawing/2016/5/13/chartex" xmlns:cx8="http://schemas.microsoft.com/office/drawing/2016/5/14/chartex" xmlns:mc="http://schemas.openxmlformats.org/markup-compatibility/2006" xmlns:aink="http://schemas.microsoft.com/office/drawing/2016/ink" xmlns:am3d="http://schemas.microsoft.com/office/drawing/2017/model3d" xmlns:o="urn:schemas-microsoft-com:office:office" xmlns:r="http://schemas.openxmlformats.org/officeDocument/2006/relationships" xmlns:m="http://schemas.openxmlformats.org/officeDocument/2006/math" xmlns:v="urn:schemas-microsoft-com:vml" xmlns:wp14="http://schemas.microsoft.com/office/word/2010/wordprocessingDrawing" xmlns:wp="http://schemas.openxmlformats.org/drawingml/2006/wordprocessingDrawing" xmlns:w10="urn:schemas-microsoft-com:office:word" xmlns:w="http://schemas.openxmlformats.org/wordprocessingml/2006/main" xmlns:w14="http://schemas.microsoft.com/office/word/2010/wordml" xmlns:w15="http://schemas.microsoft.com/office/word/2012/wordml" xmlns:w16cid="http://schemas.microsoft.com/office/word/2016/wordml/cid" xmlns:w16se="http://schemas.microsoft.com/office/word/2015/wordml/symex" xmlns:wpg="http://schemas.microsoft.com/office/word/2010/wordprocessingGroup" xmlns:wpi="http://schemas.microsoft.com/office/word/2010/wordprocessingInk" xmlns:wne="http://schemas.microsoft.com/office/word/2006/wordml" xmlns:wps="http://schemas.microsoft.com/office/word/2010/wordprocessingShape" mc:Ignorable="w14 w15 w16se w16cid wp14">
   <w:endnote w:type="separator" w:id="-1">
     <w:p>
       <w:pPr>
@@ -16296,7 +16326,7 @@
 </file>
 
 <file path=word/footer1.xml><?xml version="1.0" encoding="utf-8"?>
-<w:ftr xmlns:wpc="http://schemas.microsoft.com/office/word/2010/wordprocessingCanvas" xmlns:cx="http://schemas.microsoft.com/office/drawing/2014/chartex" xmlns:cx1="http://schemas.microsoft.com/office/drawing/2015/9/8/chartex" xmlns:cx2="http://schemas.microsoft.com/office/drawing/2015/10/21/chartex" xmlns:cx3="http://schemas.microsoft.com/office/drawing/2016/5/9/chartex" xmlns:cx4="http://schemas.microsoft.com/office/drawing/2016/5/10/chartex" xmlns:cx5="http://schemas.microsoft.com/office/drawing/2016/5/11/chartex" xmlns:cx6="http://schemas.microsoft.com/office/drawing/2016/5/12/chartex" xmlns:cx7="http://schemas.microsoft.com/office/drawing/2016/5/13/chartex" xmlns:cx8="http://schemas.microsoft.com/office/drawing/2016/5/14/chartex" xmlns:mc="http://schemas.openxmlformats.org/markup-compatibility/2006" xmlns:aink="http://schemas.microsoft.com/office/drawing/2016/ink" xmlns:am3d="http://schemas.microsoft.com/office/drawing/2017/model3d" xmlns:o="urn:schemas-microsoft-com:office:office" xmlns:oel="http://schemas.microsoft.com/office/2019/extlst" xmlns:r="http://schemas.openxmlformats.org/officeDocument/2006/relationships" xmlns:m="http://schemas.openxmlformats.org/officeDocument/2006/math" xmlns:v="urn:schemas-microsoft-com:vml" xmlns:wp14="http://schemas.microsoft.com/office/word/2010/wordprocessingDrawing" xmlns:wp="http://schemas.openxmlformats.org/drawingml/2006/wordprocessingDrawing" xmlns:w10="urn:schemas-microsoft-com:office:word" xmlns:w="http://schemas.openxmlformats.org/wordprocessingml/2006/main" xmlns:w14="http://schemas.microsoft.com/office/word/2010/wordml" xmlns:w15="http://schemas.microsoft.com/office/word/2012/wordml" xmlns:w16cex="http://schemas.microsoft.com/office/word/2018/wordml/cex" xmlns:w16cid="http://schemas.microsoft.com/office/word/2016/wordml/cid" xmlns:w16="http://schemas.microsoft.com/office/word/2018/wordml" xmlns:w16sdtdh="http://schemas.microsoft.com/office/word/2020/wordml/sdtdatahash" xmlns:w16se="http://schemas.microsoft.com/office/word/2015/wordml/symex" xmlns:wpg="http://schemas.microsoft.com/office/word/2010/wordprocessingGroup" xmlns:wpi="http://schemas.microsoft.com/office/word/2010/wordprocessingInk" xmlns:wne="http://schemas.microsoft.com/office/word/2006/wordml" xmlns:wps="http://schemas.microsoft.com/office/word/2010/wordprocessingShape" mc:Ignorable="w14 w15 w16se w16cid w16 w16cex w16sdtdh wp14">
+<w:ftr xmlns:wpc="http://schemas.microsoft.com/office/word/2010/wordprocessingCanvas" xmlns:cx="http://schemas.microsoft.com/office/drawing/2014/chartex" xmlns:cx1="http://schemas.microsoft.com/office/drawing/2015/9/8/chartex" xmlns:cx2="http://schemas.microsoft.com/office/drawing/2015/10/21/chartex" xmlns:cx3="http://schemas.microsoft.com/office/drawing/2016/5/9/chartex" xmlns:cx4="http://schemas.microsoft.com/office/drawing/2016/5/10/chartex" xmlns:cx5="http://schemas.microsoft.com/office/drawing/2016/5/11/chartex" xmlns:cx6="http://schemas.microsoft.com/office/drawing/2016/5/12/chartex" xmlns:cx7="http://schemas.microsoft.com/office/drawing/2016/5/13/chartex" xmlns:cx8="http://schemas.microsoft.com/office/drawing/2016/5/14/chartex" xmlns:mc="http://schemas.openxmlformats.org/markup-compatibility/2006" xmlns:aink="http://schemas.microsoft.com/office/drawing/2016/ink" xmlns:am3d="http://schemas.microsoft.com/office/drawing/2017/model3d" xmlns:o="urn:schemas-microsoft-com:office:office" xmlns:r="http://schemas.openxmlformats.org/officeDocument/2006/relationships" xmlns:m="http://schemas.openxmlformats.org/officeDocument/2006/math" xmlns:v="urn:schemas-microsoft-com:vml" xmlns:wp14="http://schemas.microsoft.com/office/word/2010/wordprocessingDrawing" xmlns:wp="http://schemas.openxmlformats.org/drawingml/2006/wordprocessingDrawing" xmlns:w10="urn:schemas-microsoft-com:office:word" xmlns:w="http://schemas.openxmlformats.org/wordprocessingml/2006/main" xmlns:w14="http://schemas.microsoft.com/office/word/2010/wordml" xmlns:w15="http://schemas.microsoft.com/office/word/2012/wordml" xmlns:w16cid="http://schemas.microsoft.com/office/word/2016/wordml/cid" xmlns:w16se="http://schemas.microsoft.com/office/word/2015/wordml/symex" xmlns:wpg="http://schemas.microsoft.com/office/word/2010/wordprocessingGroup" xmlns:wpi="http://schemas.microsoft.com/office/word/2010/wordprocessingInk" xmlns:wne="http://schemas.microsoft.com/office/word/2006/wordml" xmlns:wps="http://schemas.microsoft.com/office/word/2010/wordprocessingShape" mc:Ignorable="w14 w15 w16se w16cid wp14">
   <w:sdt>
     <w:sdtPr>
       <w:id w:val="-1333053451"/>
@@ -16338,7 +16368,7 @@
 </file>
 
 <file path=word/footnotes.xml><?xml version="1.0" encoding="utf-8"?>
-<w:footnotes xmlns:wpc="http://schemas.microsoft.com/office/word/2010/wordprocessingCanvas" xmlns:cx="http://schemas.microsoft.com/office/drawing/2014/chartex" xmlns:cx1="http://schemas.microsoft.com/office/drawing/2015/9/8/chartex" xmlns:cx2="http://schemas.microsoft.com/office/drawing/2015/10/21/chartex" xmlns:cx3="http://schemas.microsoft.com/office/drawing/2016/5/9/chartex" xmlns:cx4="http://schemas.microsoft.com/office/drawing/2016/5/10/chartex" xmlns:cx5="http://schemas.microsoft.com/office/drawing/2016/5/11/chartex" xmlns:cx6="http://schemas.microsoft.com/office/drawing/2016/5/12/chartex" xmlns:cx7="http://schemas.microsoft.com/office/drawing/2016/5/13/chartex" xmlns:cx8="http://schemas.microsoft.com/office/drawing/2016/5/14/chartex" xmlns:mc="http://schemas.openxmlformats.org/markup-compatibility/2006" xmlns:aink="http://schemas.microsoft.com/office/drawing/2016/ink" xmlns:am3d="http://schemas.microsoft.com/office/drawing/2017/model3d" xmlns:o="urn:schemas-microsoft-com:office:office" xmlns:oel="http://schemas.microsoft.com/office/2019/extlst" xmlns:r="http://schemas.openxmlformats.org/officeDocument/2006/relationships" xmlns:m="http://schemas.openxmlformats.org/officeDocument/2006/math" xmlns:v="urn:schemas-microsoft-com:vml" xmlns:wp14="http://schemas.microsoft.com/office/word/2010/wordprocessingDrawing" xmlns:wp="http://schemas.openxmlformats.org/drawingml/2006/wordprocessingDrawing" xmlns:w10="urn:schemas-microsoft-com:office:word" xmlns:w="http://schemas.openxmlformats.org/wordprocessingml/2006/main" xmlns:w14="http://schemas.microsoft.com/office/word/2010/wordml" xmlns:w15="http://schemas.microsoft.com/office/word/2012/wordml" xmlns:w16cex="http://schemas.microsoft.com/office/word/2018/wordml/cex" xmlns:w16cid="http://schemas.microsoft.com/office/word/2016/wordml/cid" xmlns:w16="http://schemas.microsoft.com/office/word/2018/wordml" xmlns:w16sdtdh="http://schemas.microsoft.com/office/word/2020/wordml/sdtdatahash" xmlns:w16se="http://schemas.microsoft.com/office/word/2015/wordml/symex" xmlns:wpg="http://schemas.microsoft.com/office/word/2010/wordprocessingGroup" xmlns:wpi="http://schemas.microsoft.com/office/word/2010/wordprocessingInk" xmlns:wne="http://schemas.microsoft.com/office/word/2006/wordml" xmlns:wps="http://schemas.microsoft.com/office/word/2010/wordprocessingShape" mc:Ignorable="w14 w15 w16se w16cid w16 w16cex w16sdtdh wp14">
+<w:footnotes xmlns:wpc="http://schemas.microsoft.com/office/word/2010/wordprocessingCanvas" xmlns:cx="http://schemas.microsoft.com/office/drawing/2014/chartex" xmlns:cx1="http://schemas.microsoft.com/office/drawing/2015/9/8/chartex" xmlns:cx2="http://schemas.microsoft.com/office/drawing/2015/10/21/chartex" xmlns:cx3="http://schemas.microsoft.com/office/drawing/2016/5/9/chartex" xmlns:cx4="http://schemas.microsoft.com/office/drawing/2016/5/10/chartex" xmlns:cx5="http://schemas.microsoft.com/office/drawing/2016/5/11/chartex" xmlns:cx6="http://schemas.microsoft.com/office/drawing/2016/5/12/chartex" xmlns:cx7="http://schemas.microsoft.com/office/drawing/2016/5/13/chartex" xmlns:cx8="http://schemas.microsoft.com/office/drawing/2016/5/14/chartex" xmlns:mc="http://schemas.openxmlformats.org/markup-compatibility/2006" xmlns:aink="http://schemas.microsoft.com/office/drawing/2016/ink" xmlns:am3d="http://schemas.microsoft.com/office/drawing/2017/model3d" xmlns:o="urn:schemas-microsoft-com:office:office" xmlns:r="http://schemas.openxmlformats.org/officeDocument/2006/relationships" xmlns:m="http://schemas.openxmlformats.org/officeDocument/2006/math" xmlns:v="urn:schemas-microsoft-com:vml" xmlns:wp14="http://schemas.microsoft.com/office/word/2010/wordprocessingDrawing" xmlns:wp="http://schemas.openxmlformats.org/drawingml/2006/wordprocessingDrawing" xmlns:w10="urn:schemas-microsoft-com:office:word" xmlns:w="http://schemas.openxmlformats.org/wordprocessingml/2006/main" xmlns:w14="http://schemas.microsoft.com/office/word/2010/wordml" xmlns:w15="http://schemas.microsoft.com/office/word/2012/wordml" xmlns:w16cid="http://schemas.microsoft.com/office/word/2016/wordml/cid" xmlns:w16se="http://schemas.microsoft.com/office/word/2015/wordml/symex" xmlns:wpg="http://schemas.microsoft.com/office/word/2010/wordprocessingGroup" xmlns:wpi="http://schemas.microsoft.com/office/word/2010/wordprocessingInk" xmlns:wne="http://schemas.microsoft.com/office/word/2006/wordml" xmlns:wps="http://schemas.microsoft.com/office/word/2010/wordprocessingShape" mc:Ignorable="w14 w15 w16se w16cid wp14">
   <w:footnote w:type="separator" w:id="-1">
     <w:p>
       <w:pPr>
@@ -16370,7 +16400,7 @@
 </file>
 
 <file path=word/header1.xml><?xml version="1.0" encoding="utf-8"?>
-<w:hdr xmlns:wpc="http://schemas.microsoft.com/office/word/2010/wordprocessingCanvas" xmlns:cx="http://schemas.microsoft.com/office/drawing/2014/chartex" xmlns:cx1="http://schemas.microsoft.com/office/drawing/2015/9/8/chartex" xmlns:cx2="http://schemas.microsoft.com/office/drawing/2015/10/21/chartex" xmlns:cx3="http://schemas.microsoft.com/office/drawing/2016/5/9/chartex" xmlns:cx4="http://schemas.microsoft.com/office/drawing/2016/5/10/chartex" xmlns:cx5="http://schemas.microsoft.com/office/drawing/2016/5/11/chartex" xmlns:cx6="http://schemas.microsoft.com/office/drawing/2016/5/12/chartex" xmlns:cx7="http://schemas.microsoft.com/office/drawing/2016/5/13/chartex" xmlns:cx8="http://schemas.microsoft.com/office/drawing/2016/5/14/chartex" xmlns:mc="http://schemas.openxmlformats.org/markup-compatibility/2006" xmlns:aink="http://schemas.microsoft.com/office/drawing/2016/ink" xmlns:am3d="http://schemas.microsoft.com/office/drawing/2017/model3d" xmlns:o="urn:schemas-microsoft-com:office:office" xmlns:oel="http://schemas.microsoft.com/office/2019/extlst" xmlns:r="http://schemas.openxmlformats.org/officeDocument/2006/relationships" xmlns:m="http://schemas.openxmlformats.org/officeDocument/2006/math" xmlns:v="urn:schemas-microsoft-com:vml" xmlns:wp14="http://schemas.microsoft.com/office/word/2010/wordprocessingDrawing" xmlns:wp="http://schemas.openxmlformats.org/drawingml/2006/wordprocessingDrawing" xmlns:w10="urn:schemas-microsoft-com:office:word" xmlns:w="http://schemas.openxmlformats.org/wordprocessingml/2006/main" xmlns:w14="http://schemas.microsoft.com/office/word/2010/wordml" xmlns:w15="http://schemas.microsoft.com/office/word/2012/wordml" xmlns:w16cex="http://schemas.microsoft.com/office/word/2018/wordml/cex" xmlns:w16cid="http://schemas.microsoft.com/office/word/2016/wordml/cid" xmlns:w16="http://schemas.microsoft.com/office/word/2018/wordml" xmlns:w16sdtdh="http://schemas.microsoft.com/office/word/2020/wordml/sdtdatahash" xmlns:w16se="http://schemas.microsoft.com/office/word/2015/wordml/symex" xmlns:wpg="http://schemas.microsoft.com/office/word/2010/wordprocessingGroup" xmlns:wpi="http://schemas.microsoft.com/office/word/2010/wordprocessingInk" xmlns:wne="http://schemas.microsoft.com/office/word/2006/wordml" xmlns:wps="http://schemas.microsoft.com/office/word/2010/wordprocessingShape" mc:Ignorable="w14 w15 w16se w16cid w16 w16cex w16sdtdh wp14">
+<w:hdr xmlns:wpc="http://schemas.microsoft.com/office/word/2010/wordprocessingCanvas" xmlns:cx="http://schemas.microsoft.com/office/drawing/2014/chartex" xmlns:cx1="http://schemas.microsoft.com/office/drawing/2015/9/8/chartex" xmlns:cx2="http://schemas.microsoft.com/office/drawing/2015/10/21/chartex" xmlns:cx3="http://schemas.microsoft.com/office/drawing/2016/5/9/chartex" xmlns:cx4="http://schemas.microsoft.com/office/drawing/2016/5/10/chartex" xmlns:cx5="http://schemas.microsoft.com/office/drawing/2016/5/11/chartex" xmlns:cx6="http://schemas.microsoft.com/office/drawing/2016/5/12/chartex" xmlns:cx7="http://schemas.microsoft.com/office/drawing/2016/5/13/chartex" xmlns:cx8="http://schemas.microsoft.com/office/drawing/2016/5/14/chartex" xmlns:mc="http://schemas.openxmlformats.org/markup-compatibility/2006" xmlns:aink="http://schemas.microsoft.com/office/drawing/2016/ink" xmlns:am3d="http://schemas.microsoft.com/office/drawing/2017/model3d" xmlns:o="urn:schemas-microsoft-com:office:office" xmlns:r="http://schemas.openxmlformats.org/officeDocument/2006/relationships" xmlns:m="http://schemas.openxmlformats.org/officeDocument/2006/math" xmlns:v="urn:schemas-microsoft-com:vml" xmlns:wp14="http://schemas.microsoft.com/office/word/2010/wordprocessingDrawing" xmlns:wp="http://schemas.openxmlformats.org/drawingml/2006/wordprocessingDrawing" xmlns:w10="urn:schemas-microsoft-com:office:word" xmlns:w="http://schemas.openxmlformats.org/wordprocessingml/2006/main" xmlns:w14="http://schemas.microsoft.com/office/word/2010/wordml" xmlns:w15="http://schemas.microsoft.com/office/word/2012/wordml" xmlns:w16cid="http://schemas.microsoft.com/office/word/2016/wordml/cid" xmlns:w16se="http://schemas.microsoft.com/office/word/2015/wordml/symex" xmlns:wpg="http://schemas.microsoft.com/office/word/2010/wordprocessingGroup" xmlns:wpi="http://schemas.microsoft.com/office/word/2010/wordprocessingInk" xmlns:wne="http://schemas.microsoft.com/office/word/2006/wordml" xmlns:wps="http://schemas.microsoft.com/office/word/2010/wordprocessingShape" mc:Ignorable="w14 w15 w16se w16cid wp14">
   <w:tbl>
     <w:tblPr>
       <w:tblW w:w="0" w:type="auto"/>
@@ -16435,10 +16465,7 @@
       <w:jc w:val="right"/>
     </w:pPr>
     <w:r>
-      <w:t xml:space="preserve">Versione </w:t>
-    </w:r>
-    <w:r>
-      <w:t>1.0</w:t>
+      <w:t>Versione 1.0</w:t>
     </w:r>
   </w:p>
 </w:hdr>
@@ -16459,7 +16486,7 @@
 </file>
 
 <file path=word/numbering.xml><?xml version="1.0" encoding="utf-8"?>
-<w:numbering xmlns:wpc="http://schemas.microsoft.com/office/word/2010/wordprocessingCanvas" xmlns:cx="http://schemas.microsoft.com/office/drawing/2014/chartex" xmlns:cx1="http://schemas.microsoft.com/office/drawing/2015/9/8/chartex" xmlns:cx2="http://schemas.microsoft.com/office/drawing/2015/10/21/chartex" xmlns:cx3="http://schemas.microsoft.com/office/drawing/2016/5/9/chartex" xmlns:cx4="http://schemas.microsoft.com/office/drawing/2016/5/10/chartex" xmlns:cx5="http://schemas.microsoft.com/office/drawing/2016/5/11/chartex" xmlns:cx6="http://schemas.microsoft.com/office/drawing/2016/5/12/chartex" xmlns:cx7="http://schemas.microsoft.com/office/drawing/2016/5/13/chartex" xmlns:cx8="http://schemas.microsoft.com/office/drawing/2016/5/14/chartex" xmlns:mc="http://schemas.openxmlformats.org/markup-compatibility/2006" xmlns:aink="http://schemas.microsoft.com/office/drawing/2016/ink" xmlns:am3d="http://schemas.microsoft.com/office/drawing/2017/model3d" xmlns:o="urn:schemas-microsoft-com:office:office" xmlns:oel="http://schemas.microsoft.com/office/2019/extlst" xmlns:r="http://schemas.openxmlformats.org/officeDocument/2006/relationships" xmlns:m="http://schemas.openxmlformats.org/officeDocument/2006/math" xmlns:v="urn:schemas-microsoft-com:vml" xmlns:wp14="http://schemas.microsoft.com/office/word/2010/wordprocessingDrawing" xmlns:wp="http://schemas.openxmlformats.org/drawingml/2006/wordprocessingDrawing" xmlns:w10="urn:schemas-microsoft-com:office:word" xmlns:w="http://schemas.openxmlformats.org/wordprocessingml/2006/main" xmlns:w14="http://schemas.microsoft.com/office/word/2010/wordml" xmlns:w15="http://schemas.microsoft.com/office/word/2012/wordml" xmlns:w16cex="http://schemas.microsoft.com/office/word/2018/wordml/cex" xmlns:w16cid="http://schemas.microsoft.com/office/word/2016/wordml/cid" xmlns:w16="http://schemas.microsoft.com/office/word/2018/wordml" xmlns:w16sdtdh="http://schemas.microsoft.com/office/word/2020/wordml/sdtdatahash" xmlns:w16se="http://schemas.microsoft.com/office/word/2015/wordml/symex" xmlns:wpg="http://schemas.microsoft.com/office/word/2010/wordprocessingGroup" xmlns:wpi="http://schemas.microsoft.com/office/word/2010/wordprocessingInk" xmlns:wne="http://schemas.microsoft.com/office/word/2006/wordml" xmlns:wps="http://schemas.microsoft.com/office/word/2010/wordprocessingShape" mc:Ignorable="w14 w15 w16se w16cid w16 w16cex w16sdtdh wp14">
+<w:numbering xmlns:wpc="http://schemas.microsoft.com/office/word/2010/wordprocessingCanvas" xmlns:cx="http://schemas.microsoft.com/office/drawing/2014/chartex" xmlns:cx1="http://schemas.microsoft.com/office/drawing/2015/9/8/chartex" xmlns:cx2="http://schemas.microsoft.com/office/drawing/2015/10/21/chartex" xmlns:cx3="http://schemas.microsoft.com/office/drawing/2016/5/9/chartex" xmlns:cx4="http://schemas.microsoft.com/office/drawing/2016/5/10/chartex" xmlns:cx5="http://schemas.microsoft.com/office/drawing/2016/5/11/chartex" xmlns:cx6="http://schemas.microsoft.com/office/drawing/2016/5/12/chartex" xmlns:cx7="http://schemas.microsoft.com/office/drawing/2016/5/13/chartex" xmlns:cx8="http://schemas.microsoft.com/office/drawing/2016/5/14/chartex" xmlns:mc="http://schemas.openxmlformats.org/markup-compatibility/2006" xmlns:aink="http://schemas.microsoft.com/office/drawing/2016/ink" xmlns:am3d="http://schemas.microsoft.com/office/drawing/2017/model3d" xmlns:o="urn:schemas-microsoft-com:office:office" xmlns:r="http://schemas.openxmlformats.org/officeDocument/2006/relationships" xmlns:m="http://schemas.openxmlformats.org/officeDocument/2006/math" xmlns:v="urn:schemas-microsoft-com:vml" xmlns:wp14="http://schemas.microsoft.com/office/word/2010/wordprocessingDrawing" xmlns:wp="http://schemas.openxmlformats.org/drawingml/2006/wordprocessingDrawing" xmlns:w10="urn:schemas-microsoft-com:office:word" xmlns:w="http://schemas.openxmlformats.org/wordprocessingml/2006/main" xmlns:w14="http://schemas.microsoft.com/office/word/2010/wordml" xmlns:w15="http://schemas.microsoft.com/office/word/2012/wordml" xmlns:w16cid="http://schemas.microsoft.com/office/word/2016/wordml/cid" xmlns:w16se="http://schemas.microsoft.com/office/word/2015/wordml/symex" xmlns:wpg="http://schemas.microsoft.com/office/word/2010/wordprocessingGroup" xmlns:wpi="http://schemas.microsoft.com/office/word/2010/wordprocessingInk" xmlns:wne="http://schemas.microsoft.com/office/word/2006/wordml" xmlns:wps="http://schemas.microsoft.com/office/word/2010/wordprocessingShape" mc:Ignorable="w14 w15 w16se w16cid wp14">
   <w:abstractNum w:abstractNumId="0" w15:restartNumberingAfterBreak="0">
     <w:nsid w:val="02756756"/>
     <w:multiLevelType w:val="hybridMultilevel"/>
@@ -18723,64 +18750,64 @@
       </w:rPr>
     </w:lvl>
   </w:abstractNum>
-  <w:num w:numId="1" w16cid:durableId="1485662162">
+  <w:num w:numId="1">
     <w:abstractNumId w:val="14"/>
   </w:num>
-  <w:num w:numId="2" w16cid:durableId="98763982">
+  <w:num w:numId="2">
     <w:abstractNumId w:val="6"/>
   </w:num>
-  <w:num w:numId="3" w16cid:durableId="791361522">
+  <w:num w:numId="3">
     <w:abstractNumId w:val="16"/>
   </w:num>
-  <w:num w:numId="4" w16cid:durableId="1755781879">
+  <w:num w:numId="4">
     <w:abstractNumId w:val="17"/>
   </w:num>
-  <w:num w:numId="5" w16cid:durableId="1568803283">
+  <w:num w:numId="5">
     <w:abstractNumId w:val="2"/>
   </w:num>
-  <w:num w:numId="6" w16cid:durableId="159152614">
+  <w:num w:numId="6">
     <w:abstractNumId w:val="1"/>
   </w:num>
-  <w:num w:numId="7" w16cid:durableId="1507357911">
+  <w:num w:numId="7">
     <w:abstractNumId w:val="10"/>
   </w:num>
-  <w:num w:numId="8" w16cid:durableId="1936089383">
+  <w:num w:numId="8">
     <w:abstractNumId w:val="12"/>
   </w:num>
-  <w:num w:numId="9" w16cid:durableId="738553880">
+  <w:num w:numId="9">
     <w:abstractNumId w:val="7"/>
   </w:num>
-  <w:num w:numId="10" w16cid:durableId="149058259">
+  <w:num w:numId="10">
     <w:abstractNumId w:val="18"/>
   </w:num>
-  <w:num w:numId="11" w16cid:durableId="156388040">
+  <w:num w:numId="11">
     <w:abstractNumId w:val="3"/>
   </w:num>
-  <w:num w:numId="12" w16cid:durableId="65734708">
+  <w:num w:numId="12">
     <w:abstractNumId w:val="0"/>
   </w:num>
-  <w:num w:numId="13" w16cid:durableId="1779175828">
+  <w:num w:numId="13">
     <w:abstractNumId w:val="19"/>
   </w:num>
-  <w:num w:numId="14" w16cid:durableId="1512404944">
+  <w:num w:numId="14">
     <w:abstractNumId w:val="9"/>
   </w:num>
-  <w:num w:numId="15" w16cid:durableId="442844260">
+  <w:num w:numId="15">
     <w:abstractNumId w:val="8"/>
   </w:num>
-  <w:num w:numId="16" w16cid:durableId="1018966867">
+  <w:num w:numId="16">
     <w:abstractNumId w:val="4"/>
   </w:num>
-  <w:num w:numId="17" w16cid:durableId="406076930">
+  <w:num w:numId="17">
     <w:abstractNumId w:val="11"/>
   </w:num>
-  <w:num w:numId="18" w16cid:durableId="22173088">
+  <w:num w:numId="18">
     <w:abstractNumId w:val="15"/>
   </w:num>
-  <w:num w:numId="19" w16cid:durableId="589628861">
+  <w:num w:numId="19">
     <w:abstractNumId w:val="13"/>
   </w:num>
-  <w:num w:numId="20" w16cid:durableId="1678919331">
+  <w:num w:numId="20">
     <w:abstractNumId w:val="5"/>
   </w:num>
   <w:numIdMacAtCleanup w:val="18"/>
@@ -18788,7 +18815,7 @@
 </file>
 
 <file path=word/styles.xml><?xml version="1.0" encoding="utf-8"?>
-<w:styles xmlns:mc="http://schemas.openxmlformats.org/markup-compatibility/2006" xmlns:r="http://schemas.openxmlformats.org/officeDocument/2006/relationships" xmlns:w="http://schemas.openxmlformats.org/wordprocessingml/2006/main" xmlns:w14="http://schemas.microsoft.com/office/word/2010/wordml" xmlns:w15="http://schemas.microsoft.com/office/word/2012/wordml" xmlns:w16cex="http://schemas.microsoft.com/office/word/2018/wordml/cex" xmlns:w16cid="http://schemas.microsoft.com/office/word/2016/wordml/cid" xmlns:w16="http://schemas.microsoft.com/office/word/2018/wordml" xmlns:w16sdtdh="http://schemas.microsoft.com/office/word/2020/wordml/sdtdatahash" xmlns:w16se="http://schemas.microsoft.com/office/word/2015/wordml/symex" mc:Ignorable="w14 w15 w16se w16cid w16 w16cex w16sdtdh">
+<w:styles xmlns:mc="http://schemas.openxmlformats.org/markup-compatibility/2006" xmlns:r="http://schemas.openxmlformats.org/officeDocument/2006/relationships" xmlns:w="http://schemas.openxmlformats.org/wordprocessingml/2006/main" xmlns:w14="http://schemas.microsoft.com/office/word/2010/wordml" xmlns:w15="http://schemas.microsoft.com/office/word/2012/wordml" xmlns:w16cid="http://schemas.microsoft.com/office/word/2016/wordml/cid" xmlns:w16se="http://schemas.microsoft.com/office/word/2015/wordml/symex" mc:Ignorable="w14 w15 w16se w16cid">
   <w:docDefaults>
     <w:rPrDefault>
       <w:rPr>
@@ -18804,7 +18831,7 @@
       </w:pPr>
     </w:pPrDefault>
   </w:docDefaults>
-  <w:latentStyles w:defLockedState="0" w:defUIPriority="99" w:defSemiHidden="0" w:defUnhideWhenUsed="0" w:defQFormat="0" w:count="376">
+  <w:latentStyles w:defLockedState="0" w:defUIPriority="99" w:defSemiHidden="0" w:defUnhideWhenUsed="0" w:defQFormat="0" w:count="375">
     <w:lsdException w:name="Normal" w:uiPriority="0" w:qFormat="1"/>
     <w:lsdException w:name="heading 1" w:uiPriority="9" w:qFormat="1"/>
     <w:lsdException w:name="heading 2" w:semiHidden="1" w:uiPriority="9" w:unhideWhenUsed="1" w:qFormat="1"/>
@@ -19180,7 +19207,6 @@
     <w:lsdException w:name="Smart Hyperlink" w:semiHidden="1" w:unhideWhenUsed="1"/>
     <w:lsdException w:name="Hashtag" w:semiHidden="1" w:unhideWhenUsed="1"/>
     <w:lsdException w:name="Unresolved Mention" w:semiHidden="1" w:unhideWhenUsed="1"/>
-    <w:lsdException w:name="Smart Link" w:semiHidden="1" w:unhideWhenUsed="1"/>
   </w:latentStyles>
   <w:style w:type="paragraph" w:default="1" w:styleId="Normale">
     <w:name w:val="Normal"/>
@@ -20220,7 +20246,7 @@
 </file>
 
 <file path=customXml/itemProps1.xml><?xml version="1.0" encoding="utf-8"?>
-<ds:datastoreItem xmlns:ds="http://schemas.openxmlformats.org/officeDocument/2006/customXml" ds:itemID="{3567721E-C550-446D-BBAD-F9C8FE18AAC1}">
+<ds:datastoreItem xmlns:ds="http://schemas.openxmlformats.org/officeDocument/2006/customXml" ds:itemID="{B54A84E9-4813-4908-8C46-EFB03916CE78}">
   <ds:schemaRefs>
     <ds:schemaRef ds:uri="http://schemas.openxmlformats.org/officeDocument/2006/bibliography"/>
   </ds:schemaRefs>

</xml_diff>